<commit_message>
Good first draft of quasi-experimental paper
</commit_message>
<xml_diff>
--- a/quasi-experimental/experimentation-without-randomization.docx
+++ b/quasi-experimental/experimentation-without-randomization.docx
@@ -19,25 +19,13 @@
         <w:t xml:space="preserve"> </w:t>
       </w:r>
       <w:r>
-        <w:t xml:space="preserve">randomization</w:t>
-      </w:r>
-      <w:r>
-        <w:t xml:space="preserve"> </w:t>
-      </w:r>
-      <w:r>
-        <w:t xml:space="preserve">of</w:t>
-      </w:r>
-      <w:r>
-        <w:t xml:space="preserve"> </w:t>
-      </w:r>
-      <w:r>
-        <w:t xml:space="preserve">individual</w:t>
-      </w:r>
-      <w:r>
-        <w:t xml:space="preserve"> </w:t>
-      </w:r>
-      <w:r>
-        <w:t xml:space="preserve">patients</w:t>
+        <w:t xml:space="preserve">randomized</w:t>
+      </w:r>
+      <w:r>
+        <w:t xml:space="preserve"> </w:t>
+      </w:r>
+      <w:r>
+        <w:t xml:space="preserve">controls</w:t>
       </w:r>
     </w:p>
     <w:bookmarkStart w:id="20" w:name="introduction"/>
@@ -62,39 +50,39 @@
         <w:pStyle w:val="BodyText"/>
       </w:pPr>
       <w:r>
-        <w:t xml:space="preserve">Randomization of individual patients is considered the gold standard of research. Any time you have sufficient control to select who gets the treatment and who gets the control, you should always consider individual randomization when planning a study.</w:t>
-      </w:r>
-    </w:p>
-    <w:p>
-      <w:pPr>
-        <w:pStyle w:val="BodyText"/>
-      </w:pPr>
-      <w:r>
-        <w:t xml:space="preserve">Randomization prevents covariate imbalance, both among measured and unmeasured covariates. Frail patients and hardy patients are allocated more or less evenly between the treatment and control group. Patients who are terrible about showing up at their monthly evaluations are allocated more or less evenly. Patients who brush their teeth obsessively three or four times a day are allocated more or less evenly.</w:t>
-      </w:r>
-    </w:p>
-    <w:p>
-      <w:pPr>
-        <w:pStyle w:val="BodyText"/>
-      </w:pPr>
-      <w:r>
-        <w:t xml:space="preserve">It sounds good, but there are times when you should reject individual randomization in favor of some non-randomized alternatives. I’m a professional statistician and it may seem to you like a betrayal of everything I’ve learned. I’m sorry if you feel that way, but I do strongly believe that sometimes (but only sometimes) abandoning randomization is the best course of action.</w:t>
-      </w:r>
-    </w:p>
-    <w:p>
-      <w:pPr>
-        <w:pStyle w:val="BodyText"/>
-      </w:pPr>
-      <w:r>
-        <w:t xml:space="preserve">Randomization is not all it’s cracked up to be. Randomization is expensive. You have to set up an elaborate logistical framework to implement randomization. Skip all that stuff and you can get a larger sample size for the same amount of research funding.</w:t>
-      </w:r>
-    </w:p>
-    <w:p>
-      <w:pPr>
-        <w:pStyle w:val="BodyText"/>
-      </w:pPr>
-      <w:r>
-        <w:t xml:space="preserve">Randomization is unpopular. People who provide dental care don’t want to randomly switch back and forth between two different treatment protocols.</w:t>
+        <w:t xml:space="preserve">Randomization of individual patients is considered the gold standard of research. It has several major advantages over other approaches to research. Randomization prevents covariate imbalance, both among measured and unmeasured covariates. Frail patients and hardy patients are allocated more or less evenly between the treatment and control group. Patients who are terrible about showing up at their monthly evaluations are allocated more or less evenly. Patients who brush their teeth obsessively three or four times a day are allocated more or less evenly.</w:t>
+      </w:r>
+    </w:p>
+    <w:p>
+      <w:pPr>
+        <w:pStyle w:val="BodyText"/>
+      </w:pPr>
+      <w:r>
+        <w:t xml:space="preserve">Randomization does not have to be at the individual patient level. You might use cluster randomization where you select a large number of dental practices and randomly assign half of the locations to try a new intervention on all of their patients. All of the patients at the other clinic serve as controls. Cluster randomization requires special care during data analysis and often require matching or other controls. Nevertheless, cluster randomized trials have all the same benefits of individual randomization.</w:t>
+      </w:r>
+    </w:p>
+    <w:p>
+      <w:pPr>
+        <w:pStyle w:val="BodyText"/>
+      </w:pPr>
+      <w:r>
+        <w:t xml:space="preserve">There are times, however, when you should reject individual or cluster randomization in favor of some non-randomized alternatives. The sad truth is that randomization is not all it’s cracked up to be.</w:t>
+      </w:r>
+    </w:p>
+    <w:p>
+      <w:pPr>
+        <w:pStyle w:val="BodyText"/>
+      </w:pPr>
+      <w:r>
+        <w:t xml:space="preserve">Randomization is expensive. You have to set up an elaborate logistical framework to implement randomization. Skip all that stuff and you can get a larger sample size for the same amount of research funding.</w:t>
+      </w:r>
+    </w:p>
+    <w:p>
+      <w:pPr>
+        <w:pStyle w:val="BodyText"/>
+      </w:pPr>
+      <w:r>
+        <w:t xml:space="preserve">Randomization is unpopular. In many settings, things are already messy enough and you don’t need the extra hassle of switching back and forth between two different treatment protocols. This is often true in emergency care settings where the distraction caused by randomization is quite unwelcome.</w:t>
       </w:r>
     </w:p>
     <w:p>
@@ -110,15 +98,7 @@
         <w:pStyle w:val="BodyText"/>
       </w:pPr>
       <w:r>
-        <w:t xml:space="preserve">Now there are some settings where randomization is just flat out impossible. In these settings, you use all the approaches developed for observational designs.</w:t>
-      </w:r>
-    </w:p>
-    <w:p>
-      <w:pPr>
-        <w:pStyle w:val="BodyText"/>
-      </w:pPr>
-      <w:r>
-        <w:t xml:space="preserve">There is a middle ground, however, between randomized designs and observational designs. You have the ability to assign patients to receive a treatment or not, but you control the assignment yourself rather than leaving the assignment to a flip of a coin. If you do this carefully, you can produce evidence that can be just as persuasive as a randomized trial, but you avoid the many limitations associated with randomization.</w:t>
+        <w:t xml:space="preserve">If you have the ability to assign patients to receive a treatment or not, you may choose to control the assignment yourself rather than leaving the assignment to a flip of a coin. If you do this carefully, you can produce evidence that can be just as persuasive as a randomized trial, but you avoid the many limitations associated with randomization.</w:t>
       </w:r>
     </w:p>
     <w:bookmarkEnd w:id="20"/>
@@ -136,7 +116,7 @@
         <w:pStyle w:val="FirstParagraph"/>
       </w:pPr>
       <w:r>
-        <w:t xml:space="preserve">The simplest way you can avoid randomization is to give everyone who comes to you the new treatment and rummage around in some database for historical records from patients without the new treatment. This is often called a historical control design or a before and after design.</w:t>
+        <w:t xml:space="preserve">The simplest way you can avoid randomization is to give everyone who comes to you the new treatment and rummage around in some database for historical records from patients without the new treatment. This is often called a historical control design.</w:t>
       </w:r>
     </w:p>
     <w:p>
@@ -180,15 +160,7 @@
         <w:pStyle w:val="BodyText"/>
       </w:pPr>
       <w:r>
-        <w:t xml:space="preserve">You might be a bit more cautious. The problem with historical controls is that they fail to account for temporal trends unrelated to your therapy. If you notice a change in the quality of care provided between 2019 and 2020, is that due to the intervention you’ve been testing or is it due to the many changes in care produced by the COVID pandemic? Did your intervention coincide with the introduction of fluoridation of your local water supply?</w:t>
-      </w:r>
-    </w:p>
-    <w:p>
-      <w:pPr>
-        <w:pStyle w:val="BodyText"/>
-      </w:pPr>
-      <w:r>
-        <w:t xml:space="preserve">It could just be something as simple as your body’s tendency to heal itself over time. It was Voltaire who pointed out</w:t>
+        <w:t xml:space="preserve">You might be a bit more cautious. The problem with historical controls is that they fail to account for temporal trends unrelated to your therapy. If you notice a change in the quality of care provided between 2019 and 2020, is that due to the intervention you’ve been testing or is it due to the many changes in care produced by the COVID pandemic? Did your intervention coincide with the introduction of fluoridation of your local water supply? It could just be something as simple as your body’s tendency to heal itself over time. It was Voltaire who pointed out</w:t>
       </w:r>
       <w:r>
         <w:t xml:space="preserve"> </w:t>
@@ -203,13 +175,67 @@
         <w:t xml:space="preserve">”</w:t>
       </w:r>
     </w:p>
+    <w:p>
+      <w:pPr>
+        <w:pStyle w:val="BodyText"/>
+      </w:pPr>
+      <w:r>
+        <w:t xml:space="preserve">There is no way to directly test for competing temporal trends. You can, at best, make a qualitative and highly subjective argument that no alternate factor could account for the differences that you saw in your historical controls study.</w:t>
+      </w:r>
+    </w:p>
     <w:bookmarkEnd w:id="21"/>
-    <w:bookmarkStart w:id="22" w:name="quasi-experiments-to-the-rescue"/>
+    <w:bookmarkStart w:id="22" w:name="the-before-and-after-design"/>
     <w:p>
       <w:pPr>
         <w:pStyle w:val="Heading2"/>
       </w:pPr>
       <w:r>
+        <w:t xml:space="preserve">The before-and-after design</w:t>
+      </w:r>
+    </w:p>
+    <w:p>
+      <w:pPr>
+        <w:pStyle w:val="FirstParagraph"/>
+      </w:pPr>
+      <w:r>
+        <w:t xml:space="preserve">A close cousin to the historical control design is the before-and-after design also known as a pre-test post-test design. You measure a group of patients at baseline, give all of them the intervention, and then measure them again. There is no control group.</w:t>
+      </w:r>
+    </w:p>
+    <w:p>
+      <w:pPr>
+        <w:pStyle w:val="BodyText"/>
+      </w:pPr>
+      <w:r>
+        <w:t xml:space="preserve">A Korean study of Basic Life Support (BLS) training during Dental School evaluated 98 students who received this training during their third year of dental school (Kim 2020). The researchers gave them a test two years after grauduation to see how much they remembered. These students did poorly, scoring an average of 56 points out of 100. Then they provided a refresher course in BLS and gave the test again. The average score increased to 81 points. The authors concluded that it was</w:t>
+      </w:r>
+      <w:r>
+        <w:t xml:space="preserve"> </w:t>
+      </w:r>
+      <w:r>
+        <w:t xml:space="preserve">“</w:t>
+      </w:r>
+      <w:r>
+        <w:t xml:space="preserve">necessary to update BLS training periodically and also implement more effective education methods to maintain BLS knowledge and practical skills.</w:t>
+      </w:r>
+      <w:r>
+        <w:t xml:space="preserve">”</w:t>
+      </w:r>
+    </w:p>
+    <w:p>
+      <w:pPr>
+        <w:pStyle w:val="BodyText"/>
+      </w:pPr>
+      <w:r>
+        <w:t xml:space="preserve">In the before-and-after design, you have to make the same untestable assumption assumed earlier. You must assume that untreated patients would not have shown as much improvement as you saw among your treated patients. In this study, you might safely conclude that the knowledge level would not have changed much and if anything would probably have declined further over time without the refresher course. This seems quite reasonable in this setting. In other settings, this untestable assumption might fail for the same set of reasons that the historical controls trial failed.</w:t>
+      </w:r>
+    </w:p>
+    <w:bookmarkEnd w:id="22"/>
+    <w:bookmarkStart w:id="23" w:name="quasi-experiments-to-the-rescue"/>
+    <w:p>
+      <w:pPr>
+        <w:pStyle w:val="Heading2"/>
+      </w:pPr>
+      <w:r>
         <w:t xml:space="preserve">Quasi-experiments to the rescue</w:t>
       </w:r>
     </w:p>
@@ -252,7 +278,7 @@
         <w:t xml:space="preserve"> </w:t>
       </w:r>
       <w:r>
-        <w:t xml:space="preserve">implies inferiority. In fact, a prominent researcher (Campbell 1988) calls them</w:t>
+        <w:t xml:space="preserve">implies inferiority. In fact, a prominent researcher (Campbell 1988, page 332) calls them</w:t>
       </w:r>
       <w:r>
         <w:t xml:space="preserve"> </w:t>
@@ -281,8 +307,8 @@
         <w:t xml:space="preserve">In a quasi-experimental design, researchers deliberately decline to randomize because of the known problems with randomization. The researchers recognize abandoning randomization will produce a superior result.</w:t>
       </w:r>
     </w:p>
-    <w:bookmarkEnd w:id="22"/>
-    <w:bookmarkStart w:id="26" w:name="interrupted-time-series"/>
+    <w:bookmarkEnd w:id="23"/>
+    <w:bookmarkStart w:id="27" w:name="interrupted-time-series"/>
     <w:p>
       <w:pPr>
         <w:pStyle w:val="Heading2"/>
@@ -388,18 +414,18 @@
           <wp:inline>
             <wp:extent cx="4620126" cy="3696101"/>
             <wp:effectExtent b="0" l="0" r="0" t="0"/>
-            <wp:docPr descr="" title="" id="24" name="Picture"/>
+            <wp:docPr descr="" title="" id="25" name="Picture"/>
             <a:graphic>
               <a:graphicData uri="http://schemas.openxmlformats.org/drawingml/2006/picture">
                 <pic:pic>
                   <pic:nvPicPr>
-                    <pic:cNvPr descr="experimentation-without-randomization_files/figure-docx/time-series-2-1.png" id="25" name="Picture"/>
+                    <pic:cNvPr descr="experimentation-without-randomization_files/figure-docx/time-series-2-1.png" id="26" name="Picture"/>
                     <pic:cNvPicPr>
                       <a:picLocks noChangeArrowheads="1" noChangeAspect="1"/>
                     </pic:cNvPicPr>
                   </pic:nvPicPr>
                   <pic:blipFill>
-                    <a:blip r:embed="rId23"/>
+                    <a:blip r:embed="rId24"/>
                     <a:stretch>
                       <a:fillRect/>
                     </a:stretch>
@@ -450,8 +476,8 @@
         <w:t xml:space="preserve">A study of poor compliance with clear aligner therapy (Timm 2022) monitored patients biweekly in 2019 prior to the introduction of a system of electronic reminders and feedback. Monitoring continued throughout all of 2020. The second half of 2019 was compared to the second half of 2020, to avoid problems with transitioning and with seasonality. The rate of poor compliance was flat during the second half of 2019, hovering around 25%. The data showed a downward trend in the second half of 2020, leveling off at a much better value of 9% in October 2020. The authors concluded that electronic reminders and feedback effectively reduced poor compliance rates.</w:t>
       </w:r>
     </w:p>
-    <w:bookmarkEnd w:id="26"/>
-    <w:bookmarkStart w:id="30" w:name="phased-intervetions"/>
+    <w:bookmarkEnd w:id="27"/>
+    <w:bookmarkStart w:id="31" w:name="phased-intervetions"/>
     <w:p>
       <w:pPr>
         <w:pStyle w:val="Heading2"/>
@@ -493,18 +519,18 @@
           <wp:inline>
             <wp:extent cx="4620126" cy="3696101"/>
             <wp:effectExtent b="0" l="0" r="0" t="0"/>
-            <wp:docPr descr="" title="" id="28" name="Picture"/>
+            <wp:docPr descr="" title="" id="29" name="Picture"/>
             <a:graphic>
               <a:graphicData uri="http://schemas.openxmlformats.org/drawingml/2006/picture">
                 <pic:pic>
                   <pic:nvPicPr>
-                    <pic:cNvPr descr="experimentation-without-randomization_files/figure-docx/time-series-4-1.png" id="29" name="Picture"/>
+                    <pic:cNvPr descr="experimentation-without-randomization_files/figure-docx/time-series-4-1.png" id="30" name="Picture"/>
                     <pic:cNvPicPr>
                       <a:picLocks noChangeArrowheads="1" noChangeAspect="1"/>
                     </pic:cNvPicPr>
                   </pic:nvPicPr>
                   <pic:blipFill>
-                    <a:blip r:embed="rId27"/>
+                    <a:blip r:embed="rId28"/>
                     <a:stretch>
                       <a:fillRect/>
                     </a:stretch>
@@ -560,11 +586,11 @@
         <w:pStyle w:val="BodyText"/>
       </w:pPr>
       <w:r>
-        <w:t xml:space="preserve">This will always be an issue with this type of design. A flat-jump-flat-jump-flat pattern is very persuasive positive evidence. A pattern with no jumps and no changes in trend is very persuasive negative evidence. But when you see a jump at only one of the three intervention points, it could be a negative finding or it could represent an intervention where only one of the three phases was effective.</w:t>
-      </w:r>
-    </w:p>
-    <w:bookmarkEnd w:id="30"/>
-    <w:bookmarkStart w:id="34" w:name="withdrawal-design"/>
+        <w:t xml:space="preserve">This will always be an issue with this type of design. Certainly, a flat-jump-flat-jump-flat pattern is very persuasive positive evidence. Equally certainly, a pattern with no jumps and no changes in trend is very persuasive negative evidence. But interpretation becomes difficult when you see a jump at only one of the three intervention points. It could be a negative finding because the one jump might have been caused by something other than the intervention. It could just as easily represent an intervention where only one of the three phases was truly effective.</w:t>
+      </w:r>
+    </w:p>
+    <w:bookmarkEnd w:id="31"/>
+    <w:bookmarkStart w:id="35" w:name="withdrawal-design"/>
     <w:p>
       <w:pPr>
         <w:pStyle w:val="Heading2"/>
@@ -594,15 +620,7 @@
         <w:pStyle w:val="BodyText"/>
       </w:pPr>
       <w:r>
-        <w:t xml:space="preserve">A very simple illustration of this is described in Philip Zimbardo’s book about his infamous prisoner experiments.</w:t>
-      </w:r>
-    </w:p>
-    <w:p>
-      <w:pPr>
-        <w:pStyle w:val="BodyText"/>
-      </w:pPr>
-      <w:r>
-        <w:t xml:space="preserve">He described an experiment (not his infamous prison experiment) that used a withdrawal design. A researcher wanted to show how anonymity increases the tendency to engage in violent and aggressive actions.</w:t>
+        <w:t xml:space="preserve">A very simple illustration of this is described in Philip Zimbardo’s book about his infamous prisoner experiments. He described an experiment (not his experiment) that used a withdrawal design. A researcher wanted to show how anonymity increases the tendency to engage in violent and aggressive actions.</w:t>
       </w:r>
     </w:p>
     <w:p>
@@ -638,18 +656,18 @@
           <wp:inline>
             <wp:extent cx="4620126" cy="3696101"/>
             <wp:effectExtent b="0" l="0" r="0" t="0"/>
-            <wp:docPr descr="" title="" id="32" name="Picture"/>
+            <wp:docPr descr="" title="" id="33" name="Picture"/>
             <a:graphic>
               <a:graphicData uri="http://schemas.openxmlformats.org/drawingml/2006/picture">
                 <pic:pic>
                   <pic:nvPicPr>
-                    <pic:cNvPr descr="experimentation-without-randomization_files/figure-docx/time-series-8-1.png" id="33" name="Picture"/>
+                    <pic:cNvPr descr="experimentation-without-randomization_files/figure-docx/time-series-8-1.png" id="34" name="Picture"/>
                     <pic:cNvPicPr>
                       <a:picLocks noChangeArrowheads="1" noChangeAspect="1"/>
                     </pic:cNvPicPr>
                   </pic:nvPicPr>
                   <pic:blipFill>
-                    <a:blip r:embed="rId31"/>
+                    <a:blip r:embed="rId32"/>
                     <a:stretch>
                       <a:fillRect/>
                     </a:stretch>
@@ -731,17 +749,17 @@
         <w:pStyle w:val="BodyText"/>
       </w:pPr>
       <w:r>
-        <w:t xml:space="preserve">A study of self-biting (Jones 1997) illustrates this ABAB design in a single patient. a 15 year old boy had serious behavioral issues including biting his lips hard enough to draw blood. The researchers wanted to test a relaxation therapy and measured lip bleeding before and after implementation of the new therapy. This by itself would be a simple historical control study. How do you know that the problem wasn’t just a problem that goes away over time? The researchers checked this by stopping the relaxation therapy. When the patient reverted to lip biting, the relaxation therapy was re-introduced. Self-biting stopped again, much to the delight of the patient and the researchers.</w:t>
-      </w:r>
-    </w:p>
-    <w:bookmarkEnd w:id="34"/>
-    <w:bookmarkStart w:id="44" w:name="regression-discontinuity"/>
+        <w:t xml:space="preserve">A study of self-biting (Jones 1997) illustrates this ABAB design in a single patient. a 15 year old boy had serious behavioral issues including biting his lips hard enough to draw blood. The researchers wanted to test a relaxation therapy and measured lip bleeding before and after implementation of the new therapy. This by itself would not be too persuasive. How do you know that this wasn’t just a problem that goes away over time? The researchers checked this by stopping the relaxation therapy. When the patient reverted to lip biting, the relaxation therapy was re-introduced. Self-biting stopped again, much to the delight of the patient and the researchers.</w:t>
+      </w:r>
+    </w:p>
+    <w:bookmarkEnd w:id="35"/>
+    <w:bookmarkStart w:id="39" w:name="waiting-list-control-group"/>
     <w:p>
       <w:pPr>
         <w:pStyle w:val="Heading2"/>
       </w:pPr>
       <w:r>
-        <w:t xml:space="preserve">Regression discontinuity</w:t>
+        <w:t xml:space="preserve">Waiting list control group</w:t>
       </w:r>
     </w:p>
     <w:p>
@@ -749,47 +767,31 @@
         <w:pStyle w:val="FirstParagraph"/>
       </w:pPr>
       <w:r>
-        <w:t xml:space="preserve">Sometimes you might have a qualifying variable, a potential confounding variable that is used to decide controls who gets the intervention.</w:t>
-      </w:r>
-    </w:p>
-    <w:p>
-      <w:pPr>
-        <w:pStyle w:val="BodyText"/>
-      </w:pPr>
-      <w:r>
-        <w:t xml:space="preserve">You might reserve an intervention for patients based on their score on a measure of illness severity. You might offer free or subsidized care only to patients based on their income. You might admit trainees to a special program based on their score on a qualifying exam.</w:t>
-      </w:r>
-    </w:p>
-    <w:p>
-      <w:pPr>
-        <w:pStyle w:val="BodyText"/>
-      </w:pPr>
-      <w:r>
-        <w:t xml:space="preserve">This seems like a terrible setting to conduct research. The worst patients get the intervention? Surely any effect of the intervention will be masked by this lopsided allocation.</w:t>
-      </w:r>
-    </w:p>
-    <w:p>
-      <w:pPr>
-        <w:pStyle w:val="BodyText"/>
-      </w:pPr>
-      <w:r>
-        <w:t xml:space="preserve">The secret to a regression discontinuity design is that you compare patients on either side of the dividing line and ignore the patients at the extremes.</w:t>
-      </w:r>
-    </w:p>
-    <w:p>
-      <w:pPr>
-        <w:pStyle w:val="BodyText"/>
-      </w:pPr>
-      <w:r>
-        <w:t xml:space="preserve">Of course, it makes no sense to compare the very sickest patients with only mildly ill patients, the very rich patients with the desperately poor patients, or the A+ students to the students who flunked. Any difference that you see at the extremes will be strongly influenced by the qualifying measure. But the influence of the qualifying measure is less strong when you restrict yourself to a narrow window on either side of your cut-off.</w:t>
-      </w:r>
-    </w:p>
-    <w:p>
-      <w:pPr>
-        <w:pStyle w:val="BodyText"/>
-      </w:pPr>
-      <w:r>
-        <w:t xml:space="preserve">Figures 4 through 6 shows a hypothetical setting for a regression discontinuity design. A potential confounding variable shows a relationship to the outcome (Figure 4). Patients scoring below a threshold are assigned to the treatment (Figure 5). In this hypothetical dataset, the treatment lifts all patients by a small amount. Then only patients near the threshold are selected for the regression discontinuity study (Figure 6).</w:t>
+        <w:t xml:space="preserve">In some settings, researchers cannot or will not withhold the treatment from their patients but they do have the ability to control the timing. These open up an opportunity to randomize times.</w:t>
+      </w:r>
+    </w:p>
+    <w:p>
+      <w:pPr>
+        <w:pStyle w:val="BodyText"/>
+      </w:pPr>
+      <w:r>
+        <w:t xml:space="preserve">The simplest concept is to evaluate every patient at baseline, randomly assign half to receive the intervention immediately and half to receive the intervention at the end of the study. This is a waiting list control design.</w:t>
+      </w:r>
+    </w:p>
+    <w:p>
+      <w:pPr>
+        <w:pStyle w:val="BodyText"/>
+      </w:pPr>
+      <w:r>
+        <w:t xml:space="preserve">If the researchers have sufficient resources, the study does not have to end there. When the waiting list control patients complete their intervention, evaluate everyone a third time. Does the waiting list control group show an improvement late that is comparable to those who received the intervention early? Do the intervention patients show a long term persistence in the effectiveness of their intervention or is there some backsliding?</w:t>
+      </w:r>
+    </w:p>
+    <w:p>
+      <w:pPr>
+        <w:pStyle w:val="BodyText"/>
+      </w:pPr>
+      <w:r>
+        <w:t xml:space="preserve">Figure 4 shows a hypothetical outcome of a waiting list control design. The two groups</w:t>
       </w:r>
     </w:p>
     <w:p>
@@ -799,20 +801,258 @@
       <w:r>
         <w:drawing>
           <wp:inline>
-            <wp:extent cx="5151549" cy="2575774"/>
+            <wp:extent cx="4620126" cy="3696101"/>
             <wp:effectExtent b="0" l="0" r="0" t="0"/>
-            <wp:docPr descr="" title="" id="36" name="Picture"/>
+            <wp:docPr descr="" title="" id="37" name="Picture"/>
             <a:graphic>
               <a:graphicData uri="http://schemas.openxmlformats.org/drawingml/2006/picture">
                 <pic:pic>
                   <pic:nvPicPr>
-                    <pic:cNvPr descr="images/regression-discontinuity-01.png" id="37" name="Picture"/>
+                    <pic:cNvPr descr="experimentation-without-randomization_files/figure-docx/time-series-9-1.png" id="38" name="Picture"/>
                     <pic:cNvPicPr>
                       <a:picLocks noChangeArrowheads="1" noChangeAspect="1"/>
                     </pic:cNvPicPr>
                   </pic:nvPicPr>
                   <pic:blipFill>
-                    <a:blip r:embed="rId35"/>
+                    <a:blip r:embed="rId36"/>
+                    <a:stretch>
+                      <a:fillRect/>
+                    </a:stretch>
+                  </pic:blipFill>
+                  <pic:spPr bwMode="auto">
+                    <a:xfrm>
+                      <a:off x="0" y="0"/>
+                      <a:ext cx="4620126" cy="3696101"/>
+                    </a:xfrm>
+                    <a:prstGeom prst="rect">
+                      <a:avLst/>
+                    </a:prstGeom>
+                    <a:noFill/>
+                    <a:ln w="9525">
+                      <a:noFill/>
+                      <a:headEnd/>
+                      <a:tailEnd/>
+                    </a:ln>
+                  </pic:spPr>
+                </pic:pic>
+              </a:graphicData>
+            </a:graphic>
+          </wp:inline>
+        </w:drawing>
+      </w:r>
+    </w:p>
+    <w:p>
+      <w:pPr>
+        <w:pStyle w:val="BodyText"/>
+      </w:pPr>
+      <w:r>
+        <w:t xml:space="preserve">Figure 4.</w:t>
+      </w:r>
+    </w:p>
+    <w:p>
+      <w:pPr>
+        <w:pStyle w:val="BodyText"/>
+      </w:pPr>
+      <w:r>
+        <w:t xml:space="preserve">A study of dental care practices used an Internet driven educational intervention to encourage providers to ask about tobacco use and to advise any smokers so identified to stop smoking (Houston 2008). The researchers identified 190 practices for the study and all of them were evaluated on asking and advising at baseline using patient exit cards. Patients received a card at the end of their visit and asked to fill out the cards at home and return them to the research team. Then half of the clinics were randomly assigned to receive the intervention immediately and half were assigned to receive the intervention at the end of the eight month study. While the intervention had no impact on asking about smoking, it did result in a greater degree of advising among the smokers identified. The intervention clinics improved substantially advising 55% of the time at eight months compared to 44% at baseline. The control group the advising rates were 45% at eight months, only a slight increase over the baseline rate of 42%. This disparity, as measured by a test of statistical interaction, was statistically significant. The authors concluded that an</w:t>
+      </w:r>
+      <w:r>
+        <w:t xml:space="preserve"> </w:t>
+      </w:r>
+      <w:r>
+        <w:t xml:space="preserve">“</w:t>
+      </w:r>
+      <w:r>
+        <w:t xml:space="preserve">Internet-delivered intervention designed to promote and support tobacco control in dental practices can be effective.</w:t>
+      </w:r>
+      <w:r>
+        <w:t xml:space="preserve">”</w:t>
+      </w:r>
+    </w:p>
+    <w:p>
+      <w:pPr>
+        <w:pStyle w:val="BodyText"/>
+      </w:pPr>
+      <w:r>
+        <w:t xml:space="preserve">This study did not evaluate again sixteen months after the start to see if there was a similar improvement in the waiting list control clinics or to see if the Internet delivery persisted long term in the treatment group.</w:t>
+      </w:r>
+    </w:p>
+    <w:bookmarkEnd w:id="39"/>
+    <w:bookmarkStart w:id="43" w:name="stepped-wedge-design"/>
+    <w:p>
+      <w:pPr>
+        <w:pStyle w:val="Heading2"/>
+      </w:pPr>
+      <w:r>
+        <w:t xml:space="preserve">Stepped wedge design</w:t>
+      </w:r>
+    </w:p>
+    <w:p>
+      <w:pPr>
+        <w:pStyle w:val="FirstParagraph"/>
+      </w:pPr>
+      <w:r>
+        <w:t xml:space="preserve">Once you have control over timing, you can do even more. Instead of treating a random half of the patients right away and the other half at the end of the study, you can divide things even finer. Start a random group early, another random group late, and the rest at one or more times in between. This is a stepped wedge design. Think of it as a waiting list control on steroids.</w:t>
+      </w:r>
+    </w:p>
+    <w:p>
+      <w:pPr>
+        <w:pStyle w:val="BodyText"/>
+      </w:pPr>
+      <w:r>
+        <w:t xml:space="preserve">When the jump at one treatment time is accompanied by flatness at the patients who were not treated, you have substantial evidence that no external factor is conspiring against you.</w:t>
+      </w:r>
+    </w:p>
+    <w:p>
+      <w:pPr>
+        <w:pStyle w:val="BodyText"/>
+      </w:pPr>
+      <w:r>
+        <w:t xml:space="preserve">Figure 5 shows the hypothetical outcome of a stepped wedge design. The orange line with ones represents the early intervention and shows the pattern of one jump with flatness elsewhere that supports the effectiveness of your intervention. The blue line with twos, representing the middle intervention and the green line with threes, representing the late intervention, also show a pattern supportive of the effectiveness of your intervention. The dotted lines highlight that not every stepped wedge design takes advantage of the information available at times other than the intervention. This is a lost opportunity because flatness at these observations greatly strengthens the credibility of your findings.</w:t>
+      </w:r>
+    </w:p>
+    <w:p>
+      <w:pPr>
+        <w:pStyle w:val="BodyText"/>
+      </w:pPr>
+      <w:r>
+        <w:drawing>
+          <wp:inline>
+            <wp:extent cx="4620126" cy="3696101"/>
+            <wp:effectExtent b="0" l="0" r="0" t="0"/>
+            <wp:docPr descr="" title="" id="41" name="Picture"/>
+            <a:graphic>
+              <a:graphicData uri="http://schemas.openxmlformats.org/drawingml/2006/picture">
+                <pic:pic>
+                  <pic:nvPicPr>
+                    <pic:cNvPr descr="experimentation-without-randomization_files/figure-docx/time-series-10-1.png" id="42" name="Picture"/>
+                    <pic:cNvPicPr>
+                      <a:picLocks noChangeArrowheads="1" noChangeAspect="1"/>
+                    </pic:cNvPicPr>
+                  </pic:nvPicPr>
+                  <pic:blipFill>
+                    <a:blip r:embed="rId40"/>
+                    <a:stretch>
+                      <a:fillRect/>
+                    </a:stretch>
+                  </pic:blipFill>
+                  <pic:spPr bwMode="auto">
+                    <a:xfrm>
+                      <a:off x="0" y="0"/>
+                      <a:ext cx="4620126" cy="3696101"/>
+                    </a:xfrm>
+                    <a:prstGeom prst="rect">
+                      <a:avLst/>
+                    </a:prstGeom>
+                    <a:noFill/>
+                    <a:ln w="9525">
+                      <a:noFill/>
+                      <a:headEnd/>
+                      <a:tailEnd/>
+                    </a:ln>
+                  </pic:spPr>
+                </pic:pic>
+              </a:graphicData>
+            </a:graphic>
+          </wp:inline>
+        </w:drawing>
+      </w:r>
+    </w:p>
+    <w:p>
+      <w:pPr>
+        <w:pStyle w:val="BodyText"/>
+      </w:pPr>
+      <w:r>
+        <w:t xml:space="preserve">Figure 5. Hypothetical outcome of a stepped wedge design</w:t>
+      </w:r>
+    </w:p>
+    <w:p>
+      <w:pPr>
+        <w:pStyle w:val="BodyText"/>
+      </w:pPr>
+      <w:r>
+        <w:t xml:space="preserve">A study at a large teaching hospital examined the effectiveness of a new care protocol that encouraged nurses to provide better oral health care to patients in their wards (Schafthuizen 2023). The intervention was a seven step Implementation of Change Model for provision of good oral health care. The researchers divided the wards into four groups that were provided this intervention at separate times. They measured adherence to the protocol using a nine item questionnaire given to patients at five observation times bracketing each intervention. The research team also assessed the nurses’ knowledge and attitude towards oral care, but only at the beginning and very end of the study. Knowledge did show a small but statistically significant increase from an average of 69 points (out of 100) to 72 points. Attitudes remained unchanged, and adherence actually declined from 60% at the start of the study to 35% at the end. The researchers did not have a good suggestion for this decline and suggested an evaluation of barriers and facilitators was needed.</w:t>
+      </w:r>
+    </w:p>
+    <w:bookmarkEnd w:id="43"/>
+    <w:bookmarkStart w:id="53" w:name="regression-discontinuity"/>
+    <w:p>
+      <w:pPr>
+        <w:pStyle w:val="Heading2"/>
+      </w:pPr>
+      <w:r>
+        <w:t xml:space="preserve">Regression discontinuity</w:t>
+      </w:r>
+    </w:p>
+    <w:p>
+      <w:pPr>
+        <w:pStyle w:val="FirstParagraph"/>
+      </w:pPr>
+      <w:r>
+        <w:t xml:space="preserve">In all of the previous examples, everybody gets the intervention, sometimes with multiple evaluations, sometimes with the intervention broken into phases, and sometimes with the intervention staggered over time. Another type of design, the regression discontinuity design, examines treatment allocation where a qualifying variable is used to decide controls who gets the intervention. This qualifying variable can be (and often is) associated with the outcome.</w:t>
+      </w:r>
+    </w:p>
+    <w:p>
+      <w:pPr>
+        <w:pStyle w:val="BodyText"/>
+      </w:pPr>
+      <w:r>
+        <w:t xml:space="preserve">You might reserve an intervention for patients based on their score on a measure of illness severity. You might offer free or subsidized care only to patients based on their income. You might admit trainees to a special program based on their score on a qualifying exam.</w:t>
+      </w:r>
+    </w:p>
+    <w:p>
+      <w:pPr>
+        <w:pStyle w:val="BodyText"/>
+      </w:pPr>
+      <w:r>
+        <w:t xml:space="preserve">This seems like a terrible setting to conduct research. Only the worst patients get the intervention? Surely any effect of the intervention will be masked by this lopsided allocation.</w:t>
+      </w:r>
+    </w:p>
+    <w:p>
+      <w:pPr>
+        <w:pStyle w:val="BodyText"/>
+      </w:pPr>
+      <w:r>
+        <w:t xml:space="preserve">The secret to a regression discontinuity design is that you compare patients just barely on either side of the dividing line and ignore the patients at the extremes.</w:t>
+      </w:r>
+    </w:p>
+    <w:p>
+      <w:pPr>
+        <w:pStyle w:val="BodyText"/>
+      </w:pPr>
+      <w:r>
+        <w:t xml:space="preserve">There is a good intuition to this. It makes no sense to compare the very sickest patients with only mildly ill patients, the very rich patients with the desperately poor patients, or the A+ students to the students who flunked. Any difference that you see at the extremes will be strongly influenced by the qualifying measure. But the influence of the qualifying measure is less strong when you restrict yourself to a narrow window on either side of your cut-off.</w:t>
+      </w:r>
+    </w:p>
+    <w:p>
+      <w:pPr>
+        <w:pStyle w:val="BodyText"/>
+      </w:pPr>
+      <w:r>
+        <w:t xml:space="preserve">Figures 6 through 8 shows a hypothetical setting for a regression discontinuity design. A qualifying variable shows a relationship to the outcome (Figure 6). Patients scoring below a threshold are assigned to the treatment (Figure 7). In this hypothetical dataset, the treatment lifts all patients by a small amount. Then only patients near the threshold are selected for the regression discontinuity study (Figure 8).</w:t>
+      </w:r>
+    </w:p>
+    <w:p>
+      <w:pPr>
+        <w:pStyle w:val="BodyText"/>
+      </w:pPr>
+      <w:r>
+        <w:drawing>
+          <wp:inline>
+            <wp:extent cx="5151549" cy="2575774"/>
+            <wp:effectExtent b="0" l="0" r="0" t="0"/>
+            <wp:docPr descr="" title="" id="45" name="Picture"/>
+            <a:graphic>
+              <a:graphicData uri="http://schemas.openxmlformats.org/drawingml/2006/picture">
+                <pic:pic>
+                  <pic:nvPicPr>
+                    <pic:cNvPr descr="images/regression-discontinuity-01.png" id="46" name="Picture"/>
+                    <pic:cNvPicPr>
+                      <a:picLocks noChangeArrowheads="1" noChangeAspect="1"/>
+                    </pic:cNvPicPr>
+                  </pic:nvPicPr>
+                  <pic:blipFill>
+                    <a:blip r:embed="rId44"/>
                     <a:stretch>
                       <a:fillRect/>
                     </a:stretch>
@@ -844,7 +1084,7 @@
         <w:pStyle w:val="BodyText"/>
       </w:pPr>
       <w:r>
-        <w:t xml:space="preserve">Figure 5. Allocation of patients to the intervention based on the qualifying variable.</w:t>
+        <w:t xml:space="preserve">Figure 6. Hypothetical data showing a relationship between a qualifying variable and a health outcome.</w:t>
       </w:r>
     </w:p>
     <w:p>
@@ -856,18 +1096,18 @@
           <wp:inline>
             <wp:extent cx="5151549" cy="2575774"/>
             <wp:effectExtent b="0" l="0" r="0" t="0"/>
-            <wp:docPr descr="" title="" id="39" name="Picture"/>
+            <wp:docPr descr="" title="" id="48" name="Picture"/>
             <a:graphic>
               <a:graphicData uri="http://schemas.openxmlformats.org/drawingml/2006/picture">
                 <pic:pic>
                   <pic:nvPicPr>
-                    <pic:cNvPr descr="images/regression-discontinuity-02.png" id="40" name="Picture"/>
+                    <pic:cNvPr descr="images/regression-discontinuity-02.png" id="49" name="Picture"/>
                     <pic:cNvPicPr>
                       <a:picLocks noChangeArrowheads="1" noChangeAspect="1"/>
                     </pic:cNvPicPr>
                   </pic:nvPicPr>
                   <pic:blipFill>
-                    <a:blip r:embed="rId38"/>
+                    <a:blip r:embed="rId47"/>
                     <a:stretch>
                       <a:fillRect/>
                     </a:stretch>
@@ -899,7 +1139,7 @@
         <w:pStyle w:val="BodyText"/>
       </w:pPr>
       <w:r>
-        <w:t xml:space="preserve">Figure 4. Hypothetical data showing a relationship between a potential confounding variable and a health outcome.</w:t>
+        <w:t xml:space="preserve">Figure 7. Allocation of patients to the intervention based on the qualifying variable.</w:t>
       </w:r>
     </w:p>
     <w:p>
@@ -911,18 +1151,18 @@
           <wp:inline>
             <wp:extent cx="5151549" cy="2575774"/>
             <wp:effectExtent b="0" l="0" r="0" t="0"/>
-            <wp:docPr descr="" title="" id="42" name="Picture"/>
+            <wp:docPr descr="" title="" id="51" name="Picture"/>
             <a:graphic>
               <a:graphicData uri="http://schemas.openxmlformats.org/drawingml/2006/picture">
                 <pic:pic>
                   <pic:nvPicPr>
-                    <pic:cNvPr descr="images/regression-discontinuity-03.png" id="43" name="Picture"/>
+                    <pic:cNvPr descr="images/regression-discontinuity-03.png" id="52" name="Picture"/>
                     <pic:cNvPicPr>
                       <a:picLocks noChangeArrowheads="1" noChangeAspect="1"/>
                     </pic:cNvPicPr>
                   </pic:nvPicPr>
                   <pic:blipFill>
-                    <a:blip r:embed="rId41"/>
+                    <a:blip r:embed="rId50"/>
                     <a:stretch>
                       <a:fillRect/>
                     </a:stretch>
@@ -954,7 +1194,7 @@
         <w:pStyle w:val="BodyText"/>
       </w:pPr>
       <w:r>
-        <w:t xml:space="preserve">Figure 6. Removal of patients at the extremes.</w:t>
+        <w:t xml:space="preserve">Figure 8. Removal of patients at the extremes.</w:t>
       </w:r>
     </w:p>
     <w:p>
@@ -965,8 +1205,8 @@
         <w:t xml:space="preserve">A regression discontinuity design was used to examine the extent to which Medicaid dental coverage reduced difficulty in accessing dental care (Roberts 2023). The researchers selected patients that were 75 percentage points on either side of the state-specific Medicaid income eligibility threshold. The proportion of patients reporting difficulty accessing dental care was 5% higher in those patients with too much income to qualify for Medicaid coverage.</w:t>
       </w:r>
     </w:p>
-    <w:bookmarkEnd w:id="44"/>
-    <w:bookmarkStart w:id="45" w:name="how-many-evaluation-points-do-you-need"/>
+    <w:bookmarkEnd w:id="53"/>
+    <w:bookmarkStart w:id="54" w:name="how-many-evaluation-points-do-you-need"/>
     <w:p>
       <w:pPr>
         <w:pStyle w:val="Heading2"/>
@@ -1061,14 +1301,14 @@
         <w:t xml:space="preserve">design (Davidson 2020). The pattern observed in the single self-biting patient is quite revealing, where changes correspond precisely to the times when the intervention is added (or removed).</w:t>
       </w:r>
     </w:p>
-    <w:bookmarkEnd w:id="45"/>
-    <w:bookmarkStart w:id="46" w:name="quote"/>
+    <w:bookmarkEnd w:id="54"/>
+    <w:bookmarkStart w:id="55" w:name="X44cd3428253b90967c71fd6e9b3113f9c0a5f99"/>
     <w:p>
       <w:pPr>
         <w:pStyle w:val="Heading2"/>
       </w:pPr>
       <w:r>
-        <w:t xml:space="preserve">Quote</w:t>
+        <w:t xml:space="preserve">Considerations for choosing a non-randomized experiment.</w:t>
       </w:r>
     </w:p>
     <w:p>
@@ -1076,10 +1316,146 @@
         <w:pStyle w:val="FirstParagraph"/>
       </w:pPr>
       <w:r>
+        <w:t xml:space="preserve">I’m a professional statistician and it may seem to you like a betrayal of everything I’ve learned to try to talk you out of randomizing. I’m sorry if you feel that way, but I do strongly believe that sometimes abandoning randomization is the best course of action. But only sometimes. Here are some settings where you would prefer to do this.</w:t>
+      </w:r>
+    </w:p>
+    <w:p>
+      <w:pPr>
+        <w:pStyle w:val="BodyText"/>
+      </w:pPr>
+      <w:r>
+        <w:t xml:space="preserve">Sometimes an intervention is implemented by someone higher on the food chain than the researcher. A nation might pass a law providing new benefits for dental care or impose restrictions during the pandemic. A court ruling in a liability case leads to major changes in dental practice. A state licensing board changes certification requirements. These settings fit naturally into an interrupted time series design. For a law, court ruling, or certification change that is phased in, even better.</w:t>
+      </w:r>
+    </w:p>
+    <w:p>
+      <w:pPr>
+        <w:pStyle w:val="BodyText"/>
+      </w:pPr>
+      <w:r>
+        <w:t xml:space="preserve">The astute reader might note here that an intervention not under the direct control of the researcher is no longer an experiment, but would be more accurately described as an observational study. True enough, but the methods mentioned here will still be appropriate for these types of observational studies.</w:t>
+      </w:r>
+    </w:p>
+    <w:p>
+      <w:pPr>
+        <w:pStyle w:val="BodyText"/>
+      </w:pPr>
+      <w:r>
+        <w:t xml:space="preserve">Some interventions cannot be applied to one individual and not another. Examples include physical remodeling, software updates, and community-wide publicity campaigns. Sometimes an intervention is complex enough that care givers will have to make the changes for every patient rather than a randomly selected half.</w:t>
+      </w:r>
+    </w:p>
+    <w:p>
+      <w:pPr>
+        <w:pStyle w:val="BodyText"/>
+      </w:pPr>
+      <w:r>
+        <w:t xml:space="preserve">Sometimes, ethical or practical concerns require that everyone gets the new treatment, but you have control over the timing for each individual. Here a wait list control group or a stepped wedge design can help. These designs also help when patients will demand a new intervention, but they would tolerate a delay.</w:t>
+      </w:r>
+    </w:p>
+    <w:p>
+      <w:pPr>
+        <w:pStyle w:val="BodyText"/>
+      </w:pPr>
+      <w:r>
+        <w:t xml:space="preserve">In every one of these settings, though, avoid the temptation of the before-and-after design. If you can’t randomize or prefer not to randomize, you have to work harder to produce persuasive evidence. Adding multiple evaluation times, breaking the intervention into phases or evaluating both the addition and withdrawal of an intervention are all changes that take a lot more time and energy. Even so, the investment is often worth the trouble.</w:t>
+      </w:r>
+    </w:p>
+    <w:p>
+      <w:pPr>
+        <w:pStyle w:val="BodyText"/>
+      </w:pPr>
+      <w:r>
+        <w:t xml:space="preserve">If an intervention is not mandated by a higher authority, if it is easy to deliver alongside a control, randomization may be your best choice. Always make sure there is reasonable acceptance of randomization among both the caregivers and the patients.</w:t>
+      </w:r>
+    </w:p>
+    <w:bookmarkEnd w:id="55"/>
+    <w:bookmarkStart w:id="56" w:name="bibliography"/>
+    <w:p>
+      <w:pPr>
+        <w:pStyle w:val="Heading2"/>
+      </w:pPr>
+      <w:r>
+        <w:t xml:space="preserve">Bibliography</w:t>
+      </w:r>
+    </w:p>
+    <w:p>
+      <w:pPr>
+        <w:pStyle w:val="FirstParagraph"/>
+      </w:pPr>
+      <w:r>
+        <w:t xml:space="preserve">Atia J, Evison F, Gallier S, Pettler S, Garrick M, Ball S, Lester W, Morton S, Coleman J, Pankhurst T. Effectiveness of clinical decision support in controlling inappropriate red blood cell and platelet transfusions, speciality specific responses and behavioural change. BMC Med Inform Decis Mak. 2022 Dec 29;22(1):342. doi: 10.1186/s12911-022-02045-8. PMID: 36581868; PMCID: PMC9798655.</w:t>
+      </w:r>
+    </w:p>
+    <w:p>
+      <w:pPr>
+        <w:pStyle w:val="BodyText"/>
+      </w:pPr>
+      <w:r>
+        <w:t xml:space="preserve">Campbell, D. T. (1988). Methodology and epistemology for social science: Selected papers. (E. S. Overman, Ed.). University of Chicago Press.</w:t>
+      </w:r>
+    </w:p>
+    <w:p>
+      <w:pPr>
+        <w:pStyle w:val="BodyText"/>
+      </w:pPr>
+      <w:r>
+        <w:t xml:space="preserve">Davidson KW, Silverstein M, Cheung K, Paluch RA, Epstein LH. Experimental Designs to Optimize Treatments for Individuals: Personalized N-of-1 Trials. JAMA Pediatr. 2021 Apr 1;175(4):404-409. doi: 10.1001/jamapediatrics.2020.5801. PMID: 33587109; PMCID: PMC8351788.</w:t>
+      </w:r>
+    </w:p>
+    <w:p>
+      <w:pPr>
+        <w:pStyle w:val="BodyText"/>
+      </w:pPr>
+      <w:r>
+        <w:t xml:space="preserve">Houston TK, Richman JS, Coley HL, Ray MN, Allison JJ, Gilbert GH, Gordon JS, Kiefe CI; DPBRN Collaborative Group. Does delayed measurement affect patient reports of provider performance? Implications for performance measurement of medical assistance with tobacco cessation: a Dental PBRN study. BMC Health Serv Res. 2008 May 8;8:100. doi: 10.1186/1472-6963-8-100.</w:t>
+      </w:r>
+    </w:p>
+    <w:p>
+      <w:pPr>
+        <w:pStyle w:val="BodyText"/>
+      </w:pPr>
+      <w:r>
+        <w:t xml:space="preserve">Jones KM, Swearer SM, Friman PC. Relax and try this instead: abbreviated habit reversal for maladaptive self-biting. J Appl Behav Anal. 1997 Winter;30(4):697-9. doi: 10.1901/jaba.1997.30-697.</w:t>
+      </w:r>
+    </w:p>
+    <w:p>
+      <w:pPr>
+        <w:pStyle w:val="BodyText"/>
+      </w:pPr>
+      <w:r>
+        <w:t xml:space="preserve">Kim SY, Shin D, Kim HJ, Karm MH. Changes of knowledge and practical skills before and after retraining for basic life support: Focused on students of Dental School. Int J Med Sci. 2020 Oct 22;17(18):3082-3090. doi: 10.7150/ijms.47343.</w:t>
+      </w:r>
+    </w:p>
+    <w:p>
+      <w:pPr>
+        <w:pStyle w:val="BodyText"/>
+      </w:pPr>
+      <w:r>
+        <w:t xml:space="preserve">Nishi H, Horikoshi S, Yoshida T, Fukushima N, Oshita K, Munenaga S, Edahiro T, Ureshino H, Shigeishi H, Yoshioka Y, Konishi M, Ide N, Ogawa Y, Marukawa R, Shintani T, Ino N, Kajiya M, Kakimoto N, Ohge H, Ichinohe T, and Kawaguchi H. Efficacy of Low-Level Laser Therapy for Oral Mucositis in Hematologic Patients Undergoing Transplantation: A Single-Arm Prospective Study. J Pers Med. 2023 Nov; 13(11): 1603. doi: 10.3390/jpm13111603.</w:t>
+      </w:r>
+    </w:p>
+    <w:p>
+      <w:pPr>
+        <w:pStyle w:val="BodyText"/>
+      </w:pPr>
+      <w:r>
+        <w:t xml:space="preserve">Ohbayashi Y, Imataki O, Uemura M, Takeuchi A, Aoki S, Tanaka M, Nakai Y, Nakai F, Miyake M. Oral microorganisms and bloodstream infection in allogeneic hematopoietic stem cell transplantation. Clin Oral Investig. 2021 Jul;25(7):4359-4367. doi: 10.1007/s00784-020-03749-9.</w:t>
+      </w:r>
+    </w:p>
+    <w:p>
+      <w:pPr>
+        <w:pStyle w:val="BodyText"/>
+      </w:pPr>
+      <w:r>
+        <w:t xml:space="preserve">Roberts ET, Mellor JM, McInerny MP, Sabik LM. Effects of a Medicaid dental coverage</w:t>
+      </w:r>
+      <w:r>
+        <w:t xml:space="preserve"> </w:t>
+      </w:r>
+      <w:r>
         <w:t xml:space="preserve">“</w:t>
       </w:r>
       <w:r>
-        <w:t xml:space="preserve">Of course, from the quasi-experimental perspective, just as from that of physical science methodology, it is obvious that moving out into the real world increases the number of plausible rival hypotheses. Experiments move to quasi-experiemtns and on into queasy experiments, all too easily.</w:t>
+        <w:t xml:space="preserve">cliff</w:t>
       </w:r>
       <w:r>
         <w:t xml:space="preserve">”</w:t>
@@ -1088,49 +1464,23 @@
         <w:t xml:space="preserve"> </w:t>
       </w:r>
       <w:r>
-        <w:t xml:space="preserve">Donald T. Campbell, in Methodology and Epistemology for Social Science: Selected Papers, page 322.</w:t>
-      </w:r>
-    </w:p>
-    <w:bookmarkEnd w:id="46"/>
-    <w:bookmarkStart w:id="47" w:name="bibliography"/>
-    <w:p>
-      <w:pPr>
-        <w:pStyle w:val="Heading2"/>
-      </w:pPr>
-      <w:r>
-        <w:t xml:space="preserve">Bibliography</w:t>
-      </w:r>
-    </w:p>
-    <w:p>
-      <w:pPr>
-        <w:pStyle w:val="FirstParagraph"/>
-      </w:pPr>
-      <w:r>
-        <w:t xml:space="preserve">Atia J, Evison F, Gallier S, Pettler S, Garrick M, Ball S, Lester W, Morton S, Coleman J, Pankhurst T. Effectiveness of clinical decision support in controlling inappropriate red blood cell and platelet transfusions, speciality specific responses and behavioural change. BMC Med Inform Decis Mak. 2022 Dec 29;22(1):342. doi: 10.1186/s12911-022-02045-8. PMID: 36581868; PMCID: PMC9798655.</w:t>
-      </w:r>
-    </w:p>
-    <w:p>
-      <w:pPr>
-        <w:pStyle w:val="BodyText"/>
-      </w:pPr>
-      <w:r>
-        <w:t xml:space="preserve">Hiromi Nishi, Susumu Horikoshi, Tetsumi Yoshida, Noriyasu Fukushima, Kyoko Oshita, Syuichi Munenaga, Taro Edahiro, Hiroshi Ureshino, Hideo Shigeishi, Yukio Yoshioka, Masaru Konishi, Noriaki Ide, Yuma Ogawa, Rikou Marukawa, Tomoaki Shintani, Natumi Ino, Mikihito Kajiya, Naoya Kakimoto, Hiroki Ohge, Tatsuo Ichinohe, and Hiroyuki Kawaguchi. Efficacy of Low-Level Laser Therapy for Oral Mucositis in Hematologic Patients Undergoing Transplantation: A Single-Arm Prospective Study. J Pers Med. 2023 Nov; 13(11): 1603. doi: 10.3390/jpm13111603. PMCID: PMC10672422. PMID: 38003918.</w:t>
-      </w:r>
-    </w:p>
-    <w:p>
-      <w:pPr>
-        <w:pStyle w:val="BodyText"/>
-      </w:pPr>
-      <w:r>
-        <w:t xml:space="preserve">Ohbayashi Y, Imataki O, Uemura M, Takeuchi A, Aoki S, Tanaka M, Nakai Y, Nakai F, Miyake M. Oral microorganisms and bloodstream infection in allogeneic hematopoietic stem cell transplantation. Clin Oral Investig. 2021 Jul;25(7):4359-4367. doi: 10.1007/s00784-020-03749-9. PMID: 33392808.</w:t>
-      </w:r>
-    </w:p>
-    <w:p>
-      <w:pPr>
-        <w:pStyle w:val="BodyText"/>
-      </w:pPr>
-      <w:r>
-        <w:t xml:space="preserve">Davidson KW, Silverstein M, Cheung K, Paluch RA, Epstein LH. Experimental Designs to Optimize Treatments for Individuals: Personalized N-of-1 Trials. JAMA Pediatr. 2021 Apr 1;175(4):404-409. doi: 10.1001/jamapediatrics.2020.5801. PMID: 33587109; PMCID: PMC8351788.</w:t>
+        <w:t xml:space="preserve">on dental care access among low-income Medicare beneficiaries. Health Serv Res. 2023 Jun;58(3):589-598. doi: 10.1111/1475-6773.13981.</w:t>
+      </w:r>
+    </w:p>
+    <w:p>
+      <w:pPr>
+        <w:pStyle w:val="BodyText"/>
+      </w:pPr>
+      <w:r>
+        <w:t xml:space="preserve">Schafthuizen L, Spruit-Bentvelzen L, van Dijk M, van Rosmalen J, Ista E. Implementation of a nursing oral health care protocol in a university teaching hospital: A cluster-randomized stepped-wedge design. Int J Dent Hyg. 2023 Sep 18. doi: 10.1111/idh.12748. Epub ahead of print. PMID: 37722075.</w:t>
+      </w:r>
+    </w:p>
+    <w:p>
+      <w:pPr>
+        <w:pStyle w:val="BodyText"/>
+      </w:pPr>
+      <w:r>
+        <w:t xml:space="preserve">Timm LH, Farrag G, Wolf D, Baxmann M, Schwendicke F. Effect of electronic reminders on patients’ compliance during clear aligner treatment: an interrupted time series study. Sci Rep. 2022 Oct 5;12(1):16652. doi: 10.1038/s41598-022-20820-5.</w:t>
       </w:r>
     </w:p>
     <w:p>
@@ -1141,7 +1491,7 @@
         <w:t xml:space="preserve">The Lucifer Effect: Understanding How Good People Turn Evil, by Philip Zimbardo.</w:t>
       </w:r>
     </w:p>
-    <w:bookmarkEnd w:id="47"/>
+    <w:bookmarkEnd w:id="56"/>
     <w:sectPr/>
   </w:body>
 </w:document>

</xml_diff>

<commit_message>
Started meeting formatting requirements in quasi-experimental
</commit_message>
<xml_diff>
--- a/quasi-experimental/experimentation-without-randomization.docx
+++ b/quasi-experimental/experimentation-without-randomization.docx
@@ -98,7 +98,15 @@
         <w:pStyle w:val="BodyText"/>
       </w:pPr>
       <w:r>
-        <w:t xml:space="preserve">If you have the ability to assign patients to receive a treatment or not, you may choose to control the assignment yourself rather than leaving the assignment to a flip of a coin. If you do this carefully, you can produce evidence that can be just as persuasive as a randomized trial, but you avoid the many limitations associated with randomization.</w:t>
+        <w:t xml:space="preserve">This paper will not cover observational studies, those where the choice of who gets what is totally out of control of the researcher. Pandis (2024) provides a nice overview of observational studies and contrasts them to randomized studies.</w:t>
+      </w:r>
+    </w:p>
+    <w:p>
+      <w:pPr>
+        <w:pStyle w:val="BodyText"/>
+      </w:pPr>
+      <w:r>
+        <w:t xml:space="preserve">This paper will focus on something in between a randomized study and an observational study. When you have the ability to assign patients to receive a treatment or not, you may choose to control the assignment yourself rather than leaving the assignment to a flip of a coin. If you do this carefully, you can produce evidence that can be just as persuasive as a randomized trial, but you avoid the many limitations associated with randomization.</w:t>
       </w:r>
     </w:p>
     <w:bookmarkEnd w:id="20"/>
@@ -226,7 +234,7 @@
         <w:pStyle w:val="BodyText"/>
       </w:pPr>
       <w:r>
-        <w:t xml:space="preserve">In the before-and-after design, you have to make the same untestable assumption assumed earlier. You must assume that untreated patients would not have shown as much improvement as you saw among your treated patients. In this study, you might safely conclude that the knowledge level would not have changed much and if anything would probably have declined further over time without the refresher course. This seems quite reasonable in this setting. In other settings, this untestable assumption might fail for the same set of reasons that the historical controls trial failed.</w:t>
+        <w:t xml:space="preserve">In the before-and-after design, you have to make the same untestable assumption assumed earlier. You must assume that untreated patients would not have shown as much improvement as you saw among your treated patients. In this aforementioned study, you might safely conclude that the knowledge level would not have changed much and if anything would probably have declined further over time without the refresher course. This seems quite reasonable in this setting. In other settings, this untestable assumption might fail for the same set of reasons that the historical controls trial failed.</w:t>
       </w:r>
     </w:p>
     <w:bookmarkEnd w:id="22"/>
@@ -841,9 +849,19 @@
         </w:drawing>
       </w:r>
     </w:p>
-    <w:p>
-      <w:pPr>
-        <w:pStyle w:val="BodyText"/>
+    <w:bookmarkEnd w:id="39"/>
+    <w:bookmarkStart w:id="57" w:name="randomizing-time"/>
+    <w:p>
+      <w:pPr>
+        <w:pStyle w:val="Heading1"/>
+      </w:pPr>
+      <w:r>
+        <w:t xml:space="preserve">## Randomizing time</w:t>
+      </w:r>
+    </w:p>
+    <w:p>
+      <w:pPr>
+        <w:pStyle w:val="FirstParagraph"/>
       </w:pPr>
       <w:r>
         <w:t xml:space="preserve">Figure 4.</w:t>
@@ -877,7 +895,6 @@
         <w:t xml:space="preserve">This study did not evaluate again sixteen months after the start to see if there was a similar improvement in the waiting list control clinics or to see if the Internet delivery persisted long term in the treatment group.</w:t>
       </w:r>
     </w:p>
-    <w:bookmarkEnd w:id="39"/>
     <w:bookmarkStart w:id="43" w:name="stepped-wedge-design"/>
     <w:p>
       <w:pPr>
@@ -974,6 +991,14 @@
         <w:t xml:space="preserve">A study at a large teaching hospital examined the effectiveness of a new care protocol that encouraged nurses to provide better oral health care to patients in their wards (Schafthuizen 2023). The intervention was a seven step Implementation of Change Model for provision of good oral health care. The researchers divided the wards into four groups that were provided this intervention at separate times. They measured adherence to the protocol using a nine item questionnaire given to patients at five observation times bracketing each intervention. The research team also assessed the nurses’ knowledge and attitude towards oral care, but only at the beginning and very end of the study. Knowledge did show a small but statistically significant increase from an average of 69 points (out of 100) to 72 points. Attitudes remained unchanged, and adherence actually declined from 60% at the start of the study to 35% at the end. The researchers did not have a good suggestion for this decline and suggested an evaluation of barriers and facilitators was needed.</w:t>
       </w:r>
     </w:p>
+    <w:p>
+      <w:pPr>
+        <w:pStyle w:val="BodyText"/>
+      </w:pPr>
+      <w:r>
+        <w:t xml:space="preserve">There are parallels and differences between the stepped wedge design and the interrupted time series design with multiple phases. The former divides patients into random groups and allocates them at different times. The latter divides the intervention into phases and allocates the phases at different times. See Fok (2105) for a more detailed comparison.</w:t>
+      </w:r>
+    </w:p>
     <w:bookmarkEnd w:id="43"/>
     <w:bookmarkStart w:id="53" w:name="regression-discontinuity"/>
     <w:p>
@@ -1332,23 +1357,7 @@
         <w:pStyle w:val="BodyText"/>
       </w:pPr>
       <w:r>
-        <w:t xml:space="preserve">The astute reader might note here that an intervention not under the direct control of the researcher is no longer an experiment, but would be more accurately described as an observational study. True enough, but the methods mentioned here will still be appropriate for these types of observational studies.</w:t>
-      </w:r>
-    </w:p>
-    <w:p>
-      <w:pPr>
-        <w:pStyle w:val="BodyText"/>
-      </w:pPr>
-      <w:r>
-        <w:t xml:space="preserve">Some interventions cannot be applied to one individual and not another. Examples include physical remodeling, software updates, and community-wide publicity campaigns. Sometimes an intervention is complex enough that care givers will have to make the changes for every patient rather than a randomly selected half.</w:t>
-      </w:r>
-    </w:p>
-    <w:p>
-      <w:pPr>
-        <w:pStyle w:val="BodyText"/>
-      </w:pPr>
-      <w:r>
-        <w:t xml:space="preserve">Sometimes, ethical or practical concerns require that everyone gets the new treatment, but you have control over the timing for each individual. Here a wait list control group or a stepped wedge design can help. These designs also help when patients will demand a new intervention, but they would tolerate a delay.</w:t>
+        <w:t xml:space="preserve">The astute reader might note here that an intervention not under the direct control of the researcher is no longer an experiment, but would be more accurately described as an observational study. The dividing line between quasi-experimental studies and observational studies is quite fuzzy and the dividing line among the various quasi-experimental designs is even fuzzier. One research team developed a checklist of seven questions to help categorize the type of research design, including all the ones described here and more (Reeves 2017). In any case, the categorization of research designs is less important than the careful use of extra information that these designs provide you.</w:t>
       </w:r>
     </w:p>
     <w:p>
@@ -1364,7 +1373,7 @@
         <w:pStyle w:val="BodyText"/>
       </w:pPr>
       <w:r>
-        <w:t xml:space="preserve">If an intervention is not mandated by a higher authority, if it is easy to deliver alongside a control, randomization may be your best choice. Always make sure there is reasonable acceptance of randomization among both the caregivers and the patients.</w:t>
+        <w:t xml:space="preserve">Don’t eliminate randomization, of course, as a method in your research toolbox. A randomized controlled trial is great if it is easy to apply individually and if the the individual patients (and their care providers) are willing to accept it.</w:t>
       </w:r>
     </w:p>
     <w:bookmarkEnd w:id="55"/>
@@ -1382,7 +1391,7 @@
         <w:pStyle w:val="FirstParagraph"/>
       </w:pPr>
       <w:r>
-        <w:t xml:space="preserve">Atia J, Evison F, Gallier S, Pettler S, Garrick M, Ball S, Lester W, Morton S, Coleman J, Pankhurst T. Effectiveness of clinical decision support in controlling inappropriate red blood cell and platelet transfusions, speciality specific responses and behavioural change. BMC Med Inform Decis Mak. 2022 Dec 29;22(1):342. doi: 10.1186/s12911-022-02045-8. PMID: 36581868; PMCID: PMC9798655.</w:t>
+        <w:t xml:space="preserve">Atia J, Evison F, Gallier S, Pettler S, Garrick M, Ball S, Lester W, Morton S, Coleman J, Pankhurst T. Effectiveness of clinical decision support in controlling inappropriate red blood cell and platelet transfusions, speciality specific responses and behavioural change. BMC Med Inform Decis Mak. 2022 Dec 29;22(1):342. doi: 10.1186/s12911-022-02045-8.</w:t>
       </w:r>
     </w:p>
     <w:p>
@@ -1398,7 +1407,15 @@
         <w:pStyle w:val="BodyText"/>
       </w:pPr>
       <w:r>
-        <w:t xml:space="preserve">Davidson KW, Silverstein M, Cheung K, Paluch RA, Epstein LH. Experimental Designs to Optimize Treatments for Individuals: Personalized N-of-1 Trials. JAMA Pediatr. 2021 Apr 1;175(4):404-409. doi: 10.1001/jamapediatrics.2020.5801. PMID: 33587109; PMCID: PMC8351788.</w:t>
+        <w:t xml:space="preserve">Davidson KW, Silverstein M, Cheung K, Paluch RA, Epstein LH. Experimental Designs to Optimize Treatments for Individuals: Personalized N-of-1 Trials. JAMA Pediatr. 2021 Apr 1;175(4):404-409. doi: 10.1001/jamapediatrics.2020.5801.</w:t>
+      </w:r>
+    </w:p>
+    <w:p>
+      <w:pPr>
+        <w:pStyle w:val="BodyText"/>
+      </w:pPr>
+      <w:r>
+        <w:t xml:space="preserve">Fok CC, Henry D, Allen J. Research Designs for Intervention Research with Small Samples II: Stepped Wedge and Interrupted Time-Series Designs. Prev Sci. 2015 Oct;16(7):967-77. doi: 10.1007/s11121-015-0569-4. PMID: 26017633; PMCID: PMC4581909.</w:t>
       </w:r>
     </w:p>
     <w:p>
@@ -1446,6 +1463,22 @@
         <w:pStyle w:val="BodyText"/>
       </w:pPr>
       <w:r>
+        <w:t xml:space="preserve">Pandis N, Tu YK, Fleming PS, Polychronopoulou A. Randomized and nonrandomized studies: complementary or competing? Am J Orthod Dentofacial Orthop. 2014 Nov;146(5):633-40. doi: 10.1016/j.ajodo.2014.08.002. Epub 2014 Oct 28. PMID: 25439214.</w:t>
+      </w:r>
+    </w:p>
+    <w:p>
+      <w:pPr>
+        <w:pStyle w:val="BodyText"/>
+      </w:pPr>
+      <w:r>
+        <w:t xml:space="preserve">Reeves BC, Wells GA, Waddington H. Quasi-experimental study designs series-paper 5: a checklist for classifying studies evaluating the effects on health interventions-a taxonomy without labels. J Clin Epidemiol. 2017 Sep;89:30-42. doi: 10.1016/j.jclinepi.2017.02.016.</w:t>
+      </w:r>
+    </w:p>
+    <w:p>
+      <w:pPr>
+        <w:pStyle w:val="BodyText"/>
+      </w:pPr>
+      <w:r>
         <w:t xml:space="preserve">Roberts ET, Mellor JM, McInerny MP, Sabik LM. Effects of a Medicaid dental coverage</w:t>
       </w:r>
       <w:r>
@@ -1492,6 +1525,7 @@
       </w:r>
     </w:p>
     <w:bookmarkEnd w:id="56"/>
+    <w:bookmarkEnd w:id="57"/>
     <w:sectPr/>
   </w:body>
 </w:document>

</xml_diff>

<commit_message>
Final draft of quasi-experimental
</commit_message>
<xml_diff>
--- a/quasi-experimental/experimentation-without-randomization.docx
+++ b/quasi-experimental/experimentation-without-randomization.docx
@@ -31,14 +31,6 @@
     <w:p>
       <w:pPr>
         <w:pStyle w:val="FirstParagraph"/>
-      </w:pPr>
-      <w:r>
-        <w:t xml:space="preserve">Author guidelines: https://onlinelibrary.wiley.com/page/journal/13652842/homepage/forauthors.html</w:t>
-      </w:r>
-    </w:p>
-    <w:p>
-      <w:pPr>
-        <w:pStyle w:val="BodyText"/>
       </w:pPr>
       <w:r>
         <w:t xml:space="preserve">Stephen D. Simon</w:t>

</xml_diff>

<commit_message>
Fixed typos in quasi-experimental
</commit_message>
<xml_diff>
--- a/quasi-experimental/experimentation-without-randomization.docx
+++ b/quasi-experimental/experimentation-without-randomization.docx
@@ -53,7 +53,7 @@
         <w:t xml:space="preserve">1</w:t>
       </w:r>
       <w:r>
-        <w:t xml:space="preserve">Department of Biomedical and Health Informatics, School of Medicine, University of Missouri-Kanas City, Kansas City Missouri</w:t>
+        <w:t xml:space="preserve">Department of Biomedical and Health Informatics, School of Medicine, University of Missouri-Kansas City, Kansas City Missouri</w:t>
       </w:r>
     </w:p>
     <w:bookmarkStart w:id="20" w:name="abstract"/>
@@ -96,7 +96,7 @@
         <w:pStyle w:val="BodyText"/>
       </w:pPr>
       <w:r>
-        <w:t xml:space="preserve">Randomization of individual patients is considered the gold standard of research. It has several major advantages over other approaches to research. Randomization prevents covariate imbalance, both among measured and unmeasured covariates. Frail patients and hardy patients are allocated more or less evenly between the treatment and control group. Patients who are terrible about showing up at their monthly evaluations are allocated more or less evenly. Patients who brush their teeth obsessively three or four times a day are allocated more or less evenly.</w:t>
+        <w:t xml:space="preserve">Randomization of individual patients is considered the gold standard of research. It has several major advantages over other approaches to research. Better than almost any other approach, Randomization reduces the likelihood of sizable covariate imbalances, both among measured and unmeasured covariates. Thanks to the law of large numbers, frail patients and hardy patients are allocated more or less evenly between the treatment and control group. Patients who are terrible about showing up at their monthly evaluations are allocated more or less evenly. Patients who brush their teeth obsessively three or four times a day are allocated more or less evenly.</w:t>
       </w:r>
     </w:p>
     <w:p>
@@ -128,6 +128,14 @@
         <w:pStyle w:val="BodyText"/>
       </w:pPr>
       <w:r>
+        <w:t xml:space="preserve">Randomization does not prevent crossover and contamination. If you randomly assigned different books to students in your class, the impact of the book assignment would be affected by the tendency of students to study together in groups.</w:t>
+      </w:r>
+    </w:p>
+    <w:p>
+      <w:pPr>
+        <w:pStyle w:val="BodyText"/>
+      </w:pPr>
+      <w:r>
         <w:t xml:space="preserve">Randomization is unpopular. In many settings, things are already messy enough and you don’t need the extra hassle of switching back and forth between two different treatment protocols. This is often true in emergency care settings where the distraction caused by randomization is quite unwelcome.</w:t>
       </w:r>
     </w:p>
@@ -136,7 +144,7 @@
         <w:pStyle w:val="BodyText"/>
       </w:pPr>
       <w:r>
-        <w:t xml:space="preserve">Randomization is unnatural. You are used to giving advice about oral health in an assured voice that lets your patients know that your recommendations are based on sound science. When you randomize, you lose this level of assurance and admit that you are leaving their treatment choice up to the flip of a coin.</w:t>
+        <w:t xml:space="preserve">Randomization is unnatural. You are used to giving advice about oral health in an assured voice that lets your patients know that your recommendations are based on sound science. When you randomize, you lose this level of assurance. While this is true in just about any research study, there is something especially off-putting about telling your patient that you are leaving their treatment choice up to the flip of a coin.</w:t>
       </w:r>
     </w:p>
     <w:p>
@@ -200,7 +208,67 @@
         <w:pStyle w:val="BodyText"/>
       </w:pPr>
       <w:r>
-        <w:t xml:space="preserve">Most researchers sneer at historical control designs. Historical controls have indeed been behind some absolute research disasters.</w:t>
+        <w:t xml:space="preserve">Most researchers sneer at historical control designs. A common recommendation is that they should be excluded from systematic overviews</w:t>
+      </w:r>
+      <w:r>
+        <w:rPr>
+          <w:vertAlign w:val="superscript"/>
+        </w:rPr>
+        <w:t xml:space="preserve">2</w:t>
+      </w:r>
+      <w:r>
+        <w:t xml:space="preserve">. The International Conference on Harmonization considers the use of historical controls</w:t>
+      </w:r>
+      <w:r>
+        <w:t xml:space="preserve"> </w:t>
+      </w:r>
+      <w:r>
+        <w:t xml:space="preserve">“</w:t>
+      </w:r>
+      <w:r>
+        <w:t xml:space="preserve">usuable only in unusual circumstances</w:t>
+      </w:r>
+      <w:r>
+        <w:t xml:space="preserve">”</w:t>
+      </w:r>
+      <w:r>
+        <w:t xml:space="preserve">.</w:t>
+      </w:r>
+      <w:r>
+        <w:rPr>
+          <w:vertAlign w:val="superscript"/>
+        </w:rPr>
+        <w:t xml:space="preserve">3</w:t>
+      </w:r>
+      <w:r>
+        <w:t xml:space="preserve"> </w:t>
+      </w:r>
+      <w:r>
+        <w:t xml:space="preserve">Historical controls have indeed been behind some absolute research disasters.Paul Robsenbaum in his book on observational studies</w:t>
+      </w:r>
+      <w:r>
+        <w:rPr>
+          <w:vertAlign w:val="superscript"/>
+        </w:rPr>
+        <w:t xml:space="preserve">4</w:t>
+      </w:r>
+      <w:r>
+        <w:t xml:space="preserve"> </w:t>
+      </w:r>
+      <w:r>
+        <w:t xml:space="preserve">leads off with a critique of a historical control study of Vitamin C in the treatment of cancer</w:t>
+      </w:r>
+      <w:r>
+        <w:rPr>
+          <w:vertAlign w:val="superscript"/>
+        </w:rPr>
+        <w:t xml:space="preserve">5</w:t>
+      </w:r>
+      <w:r>
+        <w:t xml:space="preserve"> </w:t>
+      </w:r>
+      <w:r>
+        <w:t xml:space="preserve">that grossly overstated the benefits of this therapy.</w:t>
       </w:r>
     </w:p>
     <w:p>
@@ -214,7 +282,7 @@
         <w:rPr>
           <w:vertAlign w:val="superscript"/>
         </w:rPr>
-        <w:t xml:space="preserve">2</w:t>
+        <w:t xml:space="preserve">6</w:t>
       </w:r>
       <w:r>
         <w:t xml:space="preserve"> </w:t>
@@ -226,7 +294,7 @@
         <w:rPr>
           <w:vertAlign w:val="superscript"/>
         </w:rPr>
-        <w:t xml:space="preserve">3</w:t>
+        <w:t xml:space="preserve">7</w:t>
       </w:r>
       <w:r>
         <w:t xml:space="preserve"> </w:t>
@@ -312,7 +380,7 @@
         <w:rPr>
           <w:vertAlign w:val="superscript"/>
         </w:rPr>
-        <w:t xml:space="preserve">4</w:t>
+        <w:t xml:space="preserve">8</w:t>
       </w:r>
       <w:r>
         <w:t xml:space="preserve">. The researchers gave them a test two years after grauduation to see how much they remembered. These students did poorly, scoring an average of 56 points out of 100. Then they provided a refresher course in BLS and gave the test again. The average score increased to 81 points. The authors concluded that it was</w:t>
@@ -393,7 +461,7 @@
         <w:rPr>
           <w:vertAlign w:val="superscript"/>
         </w:rPr>
-        <w:t xml:space="preserve">5</w:t>
+        <w:t xml:space="preserve">9</w:t>
       </w:r>
       <w:r>
         <w:t xml:space="preserve"> </w:t>
@@ -600,13 +668,13 @@
         <w:rPr>
           <w:vertAlign w:val="superscript"/>
         </w:rPr>
-        <w:t xml:space="preserve">6</w:t>
-      </w:r>
-      <w:r>
-        <w:t xml:space="preserve"> </w:t>
-      </w:r>
-      <w:r>
-        <w:t xml:space="preserve">monitored patients biweekly in 2019 prior to the introduction of a system of electronic reminders and feedback. Monitoring continued throughout all of 2020. The second half of 2019 was compared to the second half of 2020, to avoid problems with transitioning and with seasonality. The rate of poor compliance was flat during the second half of 2019, hovering around 25%. The data showed a downward trend in the second half of 2020, leveling off at a much better value of 9% in October 2020. The authors concluded that electronic reminders and feedback effectively reduced poor compliance rates.</w:t>
+        <w:t xml:space="preserve">10</w:t>
+      </w:r>
+      <w:r>
+        <w:t xml:space="preserve"> </w:t>
+      </w:r>
+      <w:r>
+        <w:t xml:space="preserve">monitored patients biweekly in 2019 prior to the introduction of a system of electronic reminders and feedback. Monitoring continued throughout all of 2020. The second half of 2019 was compared to the second half of 2020, to avoid problems with transitioning and with seasonality, (but do note that the impact of the COVID pandemic between these two time periods). The rate of poor compliance was flat during the second half of 2019, hovering around 25%. The data showed a downward trend in the second half of 2020, leveling off at a much better value of 9% in October 2020. The authors concluded that electronic reminders and feedback effectively reduced poor compliance rates.</w:t>
       </w:r>
     </w:p>
     <w:bookmarkEnd w:id="29"/>
@@ -717,7 +785,7 @@
         <w:rPr>
           <w:vertAlign w:val="superscript"/>
         </w:rPr>
-        <w:t xml:space="preserve">7</w:t>
+        <w:t xml:space="preserve">11</w:t>
       </w:r>
       <w:r>
         <w:t xml:space="preserve">. In November 2012, the system displayed a warning was shown when clinicians prescribed RBC for patients who had hemoglobin greater than 100 g/L. In May 2015, a lower threshold triggered the warning and the system displayed the most recent hemoglobin level and date. In May 2016, the threshold for hemoglobin was lowered again. The results were mixed, with statistically significant drops at some but not all of the intervention times. The results also varied by the type of clinic.</w:t>
@@ -768,7 +836,7 @@
         <w:rPr>
           <w:vertAlign w:val="superscript"/>
         </w:rPr>
-        <w:t xml:space="preserve">8</w:t>
+        <w:t xml:space="preserve">12</w:t>
       </w:r>
       <w:r>
         <w:t xml:space="preserve">. He described an experiment (not his experiment) that used a withdrawal design. A researcher wanted to show how anonymity increases the tendency to engage in violent and aggressive actions.</w:t>
@@ -906,7 +974,7 @@
         <w:rPr>
           <w:vertAlign w:val="superscript"/>
         </w:rPr>
-        <w:t xml:space="preserve">9</w:t>
+        <w:t xml:space="preserve">13</w:t>
       </w:r>
       <w:r>
         <w:t xml:space="preserve"> </w:t>
@@ -1029,7 +1097,7 @@
         <w:rPr>
           <w:vertAlign w:val="superscript"/>
         </w:rPr>
-        <w:t xml:space="preserve">10</w:t>
+        <w:t xml:space="preserve">14</w:t>
       </w:r>
       <w:r>
         <w:t xml:space="preserve">. The researchers identified 190 practices for the study and all of them were evaluated on asking and advising at baseline using patient exit cards. Patients received a card at the end of their visit and asked to fill out the cards at home and return them to the research team. Then half of the clinics were randomly assigned to receive the intervention immediately and half were assigned to receive the intervention at the end of the eight month study. While the intervention had no impact on asking about smoking, it did result in a greater degree of advising among the smokers identified. The intervention clinics improved substantially advising 55% of the time at eight months compared to 44% at baseline. The control group the advising rates were 45% at eight months, only a slight increase over the baseline rate of 42%. This disparity, as measured by a test of statistical interaction, was statistically significant. The authors concluded that an</w:t>
@@ -1155,7 +1223,7 @@
         <w:rPr>
           <w:vertAlign w:val="superscript"/>
         </w:rPr>
-        <w:t xml:space="preserve">11</w:t>
+        <w:t xml:space="preserve">15</w:t>
       </w:r>
       <w:r>
         <w:t xml:space="preserve">. The intervention was a seven step Implementation of Change Model for provision of good oral health care. The researchers divided the wards into four groups that were provided this intervention at separate times. They measured adherence to the protocol using a nine item questionnaire given to patients at five observation times bracketing each intervention. The research team also assessed the nurses’ knowledge and attitude towards oral care, but only at the beginning and very end of the study. Knowledge did show a small but statistically significant increase from an average of 69 points (out of 100) to 72 points. Attitudes remained unchanged, and adherence actually declined from 60% at the start of the study to 35% at the end. The researchers did not have a good suggestion for this decline and suggested an evaluation of barriers and facilitators was needed.</w:t>
@@ -1172,7 +1240,7 @@
         <w:rPr>
           <w:vertAlign w:val="superscript"/>
         </w:rPr>
-        <w:t xml:space="preserve">12</w:t>
+        <w:t xml:space="preserve">16</w:t>
       </w:r>
       <w:r>
         <w:t xml:space="preserve">. The former divides patients into random groups and allocates them at different times. The latter divides the intervention into phases and allocates the phases at different times.</w:t>
@@ -1412,7 +1480,7 @@
         <w:rPr>
           <w:vertAlign w:val="superscript"/>
         </w:rPr>
-        <w:t xml:space="preserve">13</w:t>
+        <w:t xml:space="preserve">17</w:t>
       </w:r>
       <w:r>
         <w:t xml:space="preserve">. The researchers selected patients that were 75 percentage points on either side of the state-specific Medicaid income eligibility threshold. The proportion of patients reporting difficulty accessing dental care was 5% higher in those patients with too much income to qualify for Medicaid coverage.</w:t>
@@ -1449,7 +1517,7 @@
         <w:rPr>
           <w:vertAlign w:val="superscript"/>
         </w:rPr>
-        <w:t xml:space="preserve">14</w:t>
+        <w:t xml:space="preserve">18</w:t>
       </w:r>
       <w:r>
         <w:t xml:space="preserve"> </w:t>
@@ -1539,7 +1607,7 @@
         <w:rPr>
           <w:vertAlign w:val="superscript"/>
         </w:rPr>
-        <w:t xml:space="preserve">15</w:t>
+        <w:t xml:space="preserve">19</w:t>
       </w:r>
       <w:r>
         <w:t xml:space="preserve">. The pattern observed in the single self-biting patient is quite revealing, where changes correspond precisely to the times when the intervention is added (or removed).</w:t>
@@ -1582,7 +1650,7 @@
         <w:rPr>
           <w:vertAlign w:val="superscript"/>
         </w:rPr>
-        <w:t xml:space="preserve">16</w:t>
+        <w:t xml:space="preserve">20</w:t>
       </w:r>
       <w:r>
         <w:t xml:space="preserve">. In any case, the categorization of research designs is less important than the careful use of extra information that these designs provide you.</w:t>
@@ -1599,7 +1667,7 @@
         <w:rPr>
           <w:vertAlign w:val="superscript"/>
         </w:rPr>
-        <w:t xml:space="preserve">17</w:t>
+        <w:t xml:space="preserve">21</w:t>
       </w:r>
       <w:r>
         <w:t xml:space="preserve">. The SQUIRE guidelines for quality improvement studies</w:t>
@@ -1608,7 +1676,7 @@
         <w:rPr>
           <w:vertAlign w:val="superscript"/>
         </w:rPr>
-        <w:t xml:space="preserve">18</w:t>
+        <w:t xml:space="preserve">22</w:t>
       </w:r>
       <w:r>
         <w:t xml:space="preserve"> </w:t>
@@ -1620,7 +1688,7 @@
         <w:rPr>
           <w:vertAlign w:val="superscript"/>
         </w:rPr>
-        <w:t xml:space="preserve">19</w:t>
+        <w:t xml:space="preserve">23</w:t>
       </w:r>
       <w:r>
         <w:t xml:space="preserve"> </w:t>
@@ -1630,12 +1698,50 @@
       </w:r>
     </w:p>
     <w:bookmarkEnd w:id="58"/>
-    <w:bookmarkStart w:id="59" w:name="conclusion"/>
+    <w:bookmarkStart w:id="59" w:name="Xbe25916e96d997af3282b27a3d1afd5eabab71c"/>
     <w:p>
       <w:pPr>
         <w:pStyle w:val="Heading2"/>
       </w:pPr>
       <w:r>
+        <w:t xml:space="preserve">3.3 | Don’t neglect covariate adjustment and matching</w:t>
+      </w:r>
+    </w:p>
+    <w:p>
+      <w:pPr>
+        <w:pStyle w:val="FirstParagraph"/>
+      </w:pPr>
+      <w:r>
+        <w:t xml:space="preserve">Two strategies used in observational studies, covariate adjustment and matching, are well-known and commonly-used approaches in observational studies. For example, an observational study comparing self-reported oral hypofunction in older patients with rheumatoid arthritis</w:t>
+      </w:r>
+      <w:r>
+        <w:rPr>
+          <w:vertAlign w:val="superscript"/>
+        </w:rPr>
+        <w:t xml:space="preserve">24</w:t>
+      </w:r>
+      <w:r>
+        <w:t xml:space="preserve"> </w:t>
+      </w:r>
+      <w:r>
+        <w:t xml:space="preserve">compared this group to the general older population. Because of important differences in various demographic measures, the researchers computed a propensity score using age groups, sex, education level, and smoking history to select matched subjects from the general older population.</w:t>
+      </w:r>
+    </w:p>
+    <w:p>
+      <w:pPr>
+        <w:pStyle w:val="BodyText"/>
+      </w:pPr>
+      <w:r>
+        <w:t xml:space="preserve">You should always consider matching and/or covariate adjustment as an alternative to a quasi-experimental study, but it may also be an option that can be combined with a quasi-experimental approach. It is not gilding the lily, it is making a good research approach even better. Although this combination has not been used much (if at all), there is no theoretical reason to bar its use.</w:t>
+      </w:r>
+    </w:p>
+    <w:bookmarkEnd w:id="59"/>
+    <w:bookmarkStart w:id="60" w:name="conclusion"/>
+    <w:p>
+      <w:pPr>
+        <w:pStyle w:val="Heading2"/>
+      </w:pPr>
+      <w:r>
         <w:t xml:space="preserve">4 | Conclusion</w:t>
       </w:r>
     </w:p>
@@ -1663,8 +1769,8 @@
         <w:t xml:space="preserve">Don’t eliminate randomization, of course, as a method in your research toolbox. A randomized controlled trial is great if it is easy to apply individually and if the the individual patients (and their care providers) are willing to accept it.</w:t>
       </w:r>
     </w:p>
-    <w:bookmarkEnd w:id="59"/>
-    <w:bookmarkStart w:id="60" w:name="bibliography"/>
+    <w:bookmarkEnd w:id="60"/>
+    <w:bookmarkStart w:id="61" w:name="bibliography"/>
     <w:p>
       <w:pPr>
         <w:pStyle w:val="Heading2"/>
@@ -1694,7 +1800,7 @@
         <w:t xml:space="preserve">Am J Orthod Dentofacial Orthop</w:t>
       </w:r>
       <w:r>
-        <w:t xml:space="preserve">. 2014 Nov;146(5):633-40. doi: 10.1016/j.ajodo.2014.08.002. Epub 2014 Oct 28. PMID: 25439214.</w:t>
+        <w:t xml:space="preserve">. 2014 Nov;146(5):633-40. doi: 10.1016/j.ajodo.2014.08.002.</w:t>
       </w:r>
     </w:p>
     <w:p>
@@ -1705,7 +1811,7 @@
         </w:numPr>
       </w:pPr>
       <w:r>
-        <w:t xml:space="preserve">Nishi H, Horikoshi S, Yoshida T, Fukushima N, Oshita K, Munenaga S, Edahiro T, Ureshino H, Shigeishi H, Yoshioka Y, Konishi M, Ide N, Ogawa Y, Marukawa R, Shintani T, Ino N, Kajiya M, Kakimoto N, Ohge H, Ichinohe T, and Kawaguchi H. Efficacy of Low-Level Laser Therapy for Oral Mucositis in Hematologic Patients Undergoing Transplantation: A Single-Arm Prospective Study.</w:t>
+        <w:t xml:space="preserve">Papageorgiou SN, Koretsi V, Andreas Jäger J. Bias from historical control groups used in orthodontic research: a meta-epidemiological study.</w:t>
       </w:r>
       <w:r>
         <w:t xml:space="preserve"> </w:t>
@@ -1715,10 +1821,10 @@
           <w:iCs/>
           <w:i/>
         </w:rPr>
-        <w:t xml:space="preserve">J Pers Med</w:t>
-      </w:r>
-      <w:r>
-        <w:t xml:space="preserve">. 2023 Nov; 13(11): 1603. doi: 10.3390/jpm13111603.</w:t>
+        <w:t xml:space="preserve">Eur J Orthod</w:t>
+      </w:r>
+      <w:r>
+        <w:t xml:space="preserve">. 2017 Feb; 39(1):98-105. doi: 10.1093/ejo/cjw035.</w:t>
       </w:r>
     </w:p>
     <w:p>
@@ -1729,20 +1835,7 @@
         </w:numPr>
       </w:pPr>
       <w:r>
-        <w:t xml:space="preserve">Ohbayashi Y, Imataki O, Uemura M, Takeuchi A, Aoki S, Tanaka M, Nakai Y, Nakai F, Miyake M. Oral microorganisms and bloodstream infection in allogeneic hematopoietic stem cell transplantation.</w:t>
-      </w:r>
-      <w:r>
-        <w:t xml:space="preserve"> </w:t>
-      </w:r>
-      <w:r>
-        <w:rPr>
-          <w:iCs/>
-          <w:i/>
-        </w:rPr>
-        <w:t xml:space="preserve">Clin Oral Investig</w:t>
-      </w:r>
-      <w:r>
-        <w:t xml:space="preserve">. 2021 Jul;25(7):4359-4367. doi: 10.1007/s00784-020-03749-9.</w:t>
+        <w:t xml:space="preserve">International Conference on Harmonization. ICH topic E10—Choice of control group in clinical trials. Note for guidance on choice of control group in clinical trials. (CPMP/ICH/364/96). London, UK: European Agency for the Evaluation of Medicinal Products; July 27, 2000.</w:t>
       </w:r>
     </w:p>
     <w:p>
@@ -1753,20 +1846,7 @@
         </w:numPr>
       </w:pPr>
       <w:r>
-        <w:t xml:space="preserve">Kim SY, Shin D, Kim HJ, Karm MH. Changes of knowledge and practical skills before and after retraining for basic life support: Focused on students of Dental School.</w:t>
-      </w:r>
-      <w:r>
-        <w:t xml:space="preserve"> </w:t>
-      </w:r>
-      <w:r>
-        <w:rPr>
-          <w:iCs/>
-          <w:i/>
-        </w:rPr>
-        <w:t xml:space="preserve">Int J Med Sci</w:t>
-      </w:r>
-      <w:r>
-        <w:t xml:space="preserve">. 2020 Oct 22;17(18):3082-3090. doi: 10.7150/ijms.47343.</w:t>
+        <w:t xml:space="preserve">Rosenbaum P. Observational Studies, 2nd ed. Springer-Verlag; 2002.</w:t>
       </w:r>
     </w:p>
     <w:p>
@@ -1777,7 +1857,7 @@
         </w:numPr>
       </w:pPr>
       <w:r>
-        <w:t xml:space="preserve">Campbell, DT.</w:t>
+        <w:t xml:space="preserve">Cameron E, Pauling L. Supplemental ascorbate in the supportive treatment of cancer: Prolongation of survival times in terminal human cancer.</w:t>
       </w:r>
       <w:r>
         <w:t xml:space="preserve"> </w:t>
@@ -1787,10 +1867,10 @@
           <w:iCs/>
           <w:i/>
         </w:rPr>
-        <w:t xml:space="preserve">Methodology and epistemology for social science: Selected papers</w:t>
-      </w:r>
-      <w:r>
-        <w:t xml:space="preserve">. (E. S. Overman, Ed.). University of Chicago Press, 1988.</w:t>
+        <w:t xml:space="preserve">Proc Natl Acad Sci USA</w:t>
+      </w:r>
+      <w:r>
+        <w:t xml:space="preserve">. 1976 Oct;73(10):3685-9. doi: 10.1073/pnas.73.10.3685.</w:t>
       </w:r>
     </w:p>
     <w:p>
@@ -1801,7 +1881,7 @@
         </w:numPr>
       </w:pPr>
       <w:r>
-        <w:t xml:space="preserve">Timm LH, Farrag G, Wolf D, Baxmann M, Schwendicke F. Effect of electronic reminders on patients’ compliance during clear aligner treatment: an interrupted time series study.</w:t>
+        <w:t xml:space="preserve">Nishi H, Horikoshi S, Yoshida T, Fukushima N, Oshita K, Munenaga S, Edahiro T, Ureshino H, Shigeishi H, Yoshioka Y, Konishi M, Ide N, Ogawa Y, Marukawa R, Shintani T, Ino N, Kajiya M, Kakimoto N, Ohge H, Ichinohe T, and Kawaguchi H. Efficacy of Low-Level Laser Therapy for Oral Mucositis in Hematologic Patients Undergoing Transplantation: A Single-Arm Prospective Study.</w:t>
       </w:r>
       <w:r>
         <w:t xml:space="preserve"> </w:t>
@@ -1811,10 +1891,10 @@
           <w:iCs/>
           <w:i/>
         </w:rPr>
-        <w:t xml:space="preserve">Sci Rep</w:t>
-      </w:r>
-      <w:r>
-        <w:t xml:space="preserve">. 2022 Oct 5;12(1):16652. doi: 10.1038/s41598-022-20820-5.</w:t>
+        <w:t xml:space="preserve">J Pers Med</w:t>
+      </w:r>
+      <w:r>
+        <w:t xml:space="preserve">. 2023 Nov; 13(11): 1603. doi: 10.3390/jpm13111603.</w:t>
       </w:r>
     </w:p>
     <w:p>
@@ -1825,7 +1905,7 @@
         </w:numPr>
       </w:pPr>
       <w:r>
-        <w:t xml:space="preserve">Atia J, Evison F, Gallier S, et al. Effectiveness of clinical decision support in controlling inappropriate red blood cell and platelet transfusions, speciality specific responses and behavioural change.</w:t>
+        <w:t xml:space="preserve">Ohbayashi Y, Imataki O, Uemura M, Takeuchi A, Aoki S, Tanaka M, Nakai Y, Nakai F, Miyake M. Oral microorganisms and bloodstream infection in allogeneic hematopoietic stem cell transplantation.</w:t>
       </w:r>
       <w:r>
         <w:t xml:space="preserve"> </w:t>
@@ -1835,10 +1915,10 @@
           <w:iCs/>
           <w:i/>
         </w:rPr>
-        <w:t xml:space="preserve">BMC Med Inform Decis Mak</w:t>
-      </w:r>
-      <w:r>
-        <w:t xml:space="preserve">. 2022 Dec 29;22(1):342. doi: 10.1186/s12911-022-02045-8.</w:t>
+        <w:t xml:space="preserve">Clin Oral Investig</w:t>
+      </w:r>
+      <w:r>
+        <w:t xml:space="preserve">. 2021 Jul;25(7):4359-4367. doi: 10.1007/s00784-020-03749-9.</w:t>
       </w:r>
     </w:p>
     <w:p>
@@ -1849,7 +1929,7 @@
         </w:numPr>
       </w:pPr>
       <w:r>
-        <w:t xml:space="preserve">Zimbardo P.</w:t>
+        <w:t xml:space="preserve">Kim SY, Shin D, Kim HJ, Karm MH. Changes of knowledge and practical skills before and after retraining for basic life support: Focused on students of Dental School.</w:t>
       </w:r>
       <w:r>
         <w:t xml:space="preserve"> </w:t>
@@ -1859,10 +1939,10 @@
           <w:iCs/>
           <w:i/>
         </w:rPr>
-        <w:t xml:space="preserve">The Lucifer Effect: Understanding How Good People Turn Evil</w:t>
-      </w:r>
-      <w:r>
-        <w:t xml:space="preserve">. Random House 2008.</w:t>
+        <w:t xml:space="preserve">Int J Med Sci</w:t>
+      </w:r>
+      <w:r>
+        <w:t xml:space="preserve">. 2020 Oct 22;17(18):3082-3090. doi: 10.7150/ijms.47343.</w:t>
       </w:r>
     </w:p>
     <w:p>
@@ -1873,7 +1953,7 @@
         </w:numPr>
       </w:pPr>
       <w:r>
-        <w:t xml:space="preserve">Jones KM, Swearer SM, Friman PC. Relax and try this instead: abbreviated habit reversal for maladaptive self-biting.</w:t>
+        <w:t xml:space="preserve">Campbell, DT.</w:t>
       </w:r>
       <w:r>
         <w:t xml:space="preserve"> </w:t>
@@ -1883,10 +1963,10 @@
           <w:iCs/>
           <w:i/>
         </w:rPr>
-        <w:t xml:space="preserve">J Appl Behav Anal</w:t>
-      </w:r>
-      <w:r>
-        <w:t xml:space="preserve">. 1997 Winter;30(4):697-9. doi: 10.1901/jaba.1997.30-697.</w:t>
+        <w:t xml:space="preserve">Methodology and epistemology for social science: Selected papers</w:t>
+      </w:r>
+      <w:r>
+        <w:t xml:space="preserve">. (E. S. Overman, Ed.). University of Chicago Press, 1988.</w:t>
       </w:r>
     </w:p>
     <w:p>
@@ -1897,7 +1977,7 @@
         </w:numPr>
       </w:pPr>
       <w:r>
-        <w:t xml:space="preserve">Houston TK, Richman JS, Coley HL, Ray MN, Allison JJ, Gilbert GH, Gordon JS, Kiefe CI; DPBRN Collaborative Group. Does delayed measurement affect patient reports of provider performance? Implications for performance measurement of medical assistance with tobacco cessation: a Dental PBRN study.</w:t>
+        <w:t xml:space="preserve">Timm LH, Farrag G, Wolf D, Baxmann M, Schwendicke F. Effect of electronic reminders on patients’ compliance during clear aligner treatment: an interrupted time series study.</w:t>
       </w:r>
       <w:r>
         <w:t xml:space="preserve"> </w:t>
@@ -1907,10 +1987,10 @@
           <w:iCs/>
           <w:i/>
         </w:rPr>
-        <w:t xml:space="preserve">BMC Health Serv Res</w:t>
-      </w:r>
-      <w:r>
-        <w:t xml:space="preserve">. 2008 May 8;8:100. doi: 10.1186/1472-6963-8-100.</w:t>
+        <w:t xml:space="preserve">Sci Rep</w:t>
+      </w:r>
+      <w:r>
+        <w:t xml:space="preserve">. 2022 Oct 5;12(1):16652. doi: 10.1038/s41598-022-20820-5.</w:t>
       </w:r>
     </w:p>
     <w:p>
@@ -1921,7 +2001,7 @@
         </w:numPr>
       </w:pPr>
       <w:r>
-        <w:t xml:space="preserve">Schafthuizen L, Spruit-Bentvelzen L, van Dijk M, van Rosmalen J, Ista E. Implementation of a nursing oral health care protocol in a university teaching hospital: A cluster-randomized stepped-wedge design.</w:t>
+        <w:t xml:space="preserve">Atia J, Evison F, Gallier S, et al. Effectiveness of clinical decision support in controlling inappropriate red blood cell and platelet transfusions, speciality specific responses and behavioural change.</w:t>
       </w:r>
       <w:r>
         <w:t xml:space="preserve"> </w:t>
@@ -1931,10 +2011,10 @@
           <w:iCs/>
           <w:i/>
         </w:rPr>
-        <w:t xml:space="preserve">Int J Dent Hyg</w:t>
-      </w:r>
-      <w:r>
-        <w:t xml:space="preserve">. 2023 Sep 18. doi: 10.1111/idh.12748.</w:t>
+        <w:t xml:space="preserve">BMC Med Inform Decis Mak</w:t>
+      </w:r>
+      <w:r>
+        <w:t xml:space="preserve">. 2022 Dec 29;22(1):342. doi: 10.1186/s12911-022-02045-8.</w:t>
       </w:r>
     </w:p>
     <w:p>
@@ -1945,7 +2025,7 @@
         </w:numPr>
       </w:pPr>
       <w:r>
-        <w:t xml:space="preserve">Fok CC, Henry D, Allen J. Research Designs for Intervention Research with Small Samples II: Stepped Wedge and Interrupted Time-Series Designs.</w:t>
+        <w:t xml:space="preserve">Zimbardo P.</w:t>
       </w:r>
       <w:r>
         <w:t xml:space="preserve"> </w:t>
@@ -1955,10 +2035,10 @@
           <w:iCs/>
           <w:i/>
         </w:rPr>
-        <w:t xml:space="preserve">Prev Sci</w:t>
-      </w:r>
-      <w:r>
-        <w:t xml:space="preserve">. 2015 Oct;16(7):967-77. doi: 10.1007/s11121-015-0569-4.</w:t>
+        <w:t xml:space="preserve">The Lucifer Effect: Understanding How Good People Turn Evil</w:t>
+      </w:r>
+      <w:r>
+        <w:t xml:space="preserve">. Random House 2008.</w:t>
       </w:r>
     </w:p>
     <w:p>
@@ -1969,25 +2049,7 @@
         </w:numPr>
       </w:pPr>
       <w:r>
-        <w:t xml:space="preserve">Roberts ET, Mellor JM, McInerny MP, Sabik LM. Effects of a Medicaid dental coverage</w:t>
-      </w:r>
-      <w:r>
-        <w:t xml:space="preserve"> </w:t>
-      </w:r>
-      <w:r>
-        <w:t xml:space="preserve">“</w:t>
-      </w:r>
-      <w:r>
-        <w:t xml:space="preserve">cliff</w:t>
-      </w:r>
-      <w:r>
-        <w:t xml:space="preserve">”</w:t>
-      </w:r>
-      <w:r>
-        <w:t xml:space="preserve"> </w:t>
-      </w:r>
-      <w:r>
-        <w:t xml:space="preserve">on dental care access among low-income Medicare beneficiaries.</w:t>
+        <w:t xml:space="preserve">Jones KM, Swearer SM, Friman PC. Relax and try this instead: abbreviated habit reversal for maladaptive self-biting.</w:t>
       </w:r>
       <w:r>
         <w:t xml:space="preserve"> </w:t>
@@ -1997,10 +2059,10 @@
           <w:iCs/>
           <w:i/>
         </w:rPr>
-        <w:t xml:space="preserve">Health Serv Res</w:t>
-      </w:r>
-      <w:r>
-        <w:t xml:space="preserve">. 2023 Jun;58(3):589-598. doi: 10.1111/1475-6773.13981.</w:t>
+        <w:t xml:space="preserve">J Appl Behav Anal</w:t>
+      </w:r>
+      <w:r>
+        <w:t xml:space="preserve">. 1997 Winter;30(4):697-9. doi: 10.1901/jaba.1997.30-697.</w:t>
       </w:r>
     </w:p>
     <w:p>
@@ -2011,7 +2073,7 @@
         </w:numPr>
       </w:pPr>
       <w:r>
-        <w:t xml:space="preserve">Shadish WR, Cook TD, Campbell DT.</w:t>
+        <w:t xml:space="preserve">Houston TK, Richman JS, Coley HL, Ray MN, Allison JJ, Gilbert GH, Gordon JS, Kiefe CI; DPBRN Collaborative Group. Does delayed measurement affect patient reports of provider performance? Implications for performance measurement of medical assistance with tobacco cessation: a Dental PBRN study.</w:t>
       </w:r>
       <w:r>
         <w:t xml:space="preserve"> </w:t>
@@ -2021,10 +2083,10 @@
           <w:iCs/>
           <w:i/>
         </w:rPr>
-        <w:t xml:space="preserve">Experimental and quasi-experimental designs for generalized causal inference</w:t>
-      </w:r>
-      <w:r>
-        <w:t xml:space="preserve">. Houghton, Mifflin and Company, 2002.</w:t>
+        <w:t xml:space="preserve">BMC Health Serv Res</w:t>
+      </w:r>
+      <w:r>
+        <w:t xml:space="preserve">. 2008 May 8;8:100. doi: 10.1186/1472-6963-8-100.</w:t>
       </w:r>
     </w:p>
     <w:p>
@@ -2035,7 +2097,7 @@
         </w:numPr>
       </w:pPr>
       <w:r>
-        <w:t xml:space="preserve">Davidson KW, Silverstein M, Cheung K, Paluch RA, Epstein LH. Experimental Designs to Optimize Treatments for Individuals: Personalized N-of-1 Trials.</w:t>
+        <w:t xml:space="preserve">Schafthuizen L, Spruit-Bentvelzen L, van Dijk M, van Rosmalen J, Ista E. Implementation of a nursing oral health care protocol in a university teaching hospital: A cluster-randomized stepped-wedge design.</w:t>
       </w:r>
       <w:r>
         <w:t xml:space="preserve"> </w:t>
@@ -2045,10 +2107,10 @@
           <w:iCs/>
           <w:i/>
         </w:rPr>
-        <w:t xml:space="preserve">JAMA Pediatr</w:t>
-      </w:r>
-      <w:r>
-        <w:t xml:space="preserve">. 2021 Apr 1;175(4):404-409. doi: 10.1001/jamapediatrics.2020.5801.</w:t>
+        <w:t xml:space="preserve">Int J Dent Hyg</w:t>
+      </w:r>
+      <w:r>
+        <w:t xml:space="preserve">. 2023 Sep 18. doi: 10.1111/idh.12748.</w:t>
       </w:r>
     </w:p>
     <w:p>
@@ -2059,7 +2121,7 @@
         </w:numPr>
       </w:pPr>
       <w:r>
-        <w:t xml:space="preserve">Reeves BC, Wells GA, Waddington H. Quasi-experimental study designs series-paper 5: a checklist for classifying studies evaluating the effects on health interventions-a taxonomy without labels.</w:t>
+        <w:t xml:space="preserve">Fok CC, Henry D, Allen J. Research Designs for Intervention Research with Small Samples II: Stepped Wedge and Interrupted Time-Series Designs.</w:t>
       </w:r>
       <w:r>
         <w:t xml:space="preserve"> </w:t>
@@ -2069,10 +2131,10 @@
           <w:iCs/>
           <w:i/>
         </w:rPr>
-        <w:t xml:space="preserve">J Clin Epidemiol</w:t>
-      </w:r>
-      <w:r>
-        <w:t xml:space="preserve">. 2017 Sep;89:30-42. doi: 10.1016/j.jclinepi.2017.02.016.</w:t>
+        <w:t xml:space="preserve">Prev Sci</w:t>
+      </w:r>
+      <w:r>
+        <w:t xml:space="preserve">. 2015 Oct;16(7):967-77. doi: 10.1007/s11121-015-0569-4.</w:t>
       </w:r>
     </w:p>
     <w:p>
@@ -2083,7 +2145,25 @@
         </w:numPr>
       </w:pPr>
       <w:r>
-        <w:t xml:space="preserve">Hategeka C, Ruton H, Karamouzian M, Lynd LD, Law MR. Use of interrupted time series methods in the evaluation of health system quality improvement interventions: a methodological systematic review.</w:t>
+        <w:t xml:space="preserve">Roberts ET, Mellor JM, McInerny MP, Sabik LM. Effects of a Medicaid dental coverage</w:t>
+      </w:r>
+      <w:r>
+        <w:t xml:space="preserve"> </w:t>
+      </w:r>
+      <w:r>
+        <w:t xml:space="preserve">“</w:t>
+      </w:r>
+      <w:r>
+        <w:t xml:space="preserve">cliff</w:t>
+      </w:r>
+      <w:r>
+        <w:t xml:space="preserve">”</w:t>
+      </w:r>
+      <w:r>
+        <w:t xml:space="preserve"> </w:t>
+      </w:r>
+      <w:r>
+        <w:t xml:space="preserve">on dental care access among low-income Medicare beneficiaries.</w:t>
       </w:r>
       <w:r>
         <w:t xml:space="preserve"> </w:t>
@@ -2093,10 +2173,10 @@
           <w:iCs/>
           <w:i/>
         </w:rPr>
-        <w:t xml:space="preserve">BMJ Glob Health</w:t>
-      </w:r>
-      <w:r>
-        <w:t xml:space="preserve">. 2020 Oct;5(10):e003567. doi: 10.1136/bmjgh-2020-003567.</w:t>
+        <w:t xml:space="preserve">Health Serv Res</w:t>
+      </w:r>
+      <w:r>
+        <w:t xml:space="preserve">. 2023 Jun;58(3):589-598. doi: 10.1111/1475-6773.13981.</w:t>
       </w:r>
     </w:p>
     <w:p>
@@ -2107,7 +2187,7 @@
         </w:numPr>
       </w:pPr>
       <w:r>
-        <w:t xml:space="preserve">Ogrinc G, Davies L, Goodman D, Batalden P, Davidoff F, Stevens D. SQUIRE 2.0 (Standards for QUality Improvement Reporting Excellence): revised publication guidelines from a detailed consensus process.</w:t>
+        <w:t xml:space="preserve">Shadish WR, Cook TD, Campbell DT.</w:t>
       </w:r>
       <w:r>
         <w:t xml:space="preserve"> </w:t>
@@ -2117,10 +2197,10 @@
           <w:iCs/>
           <w:i/>
         </w:rPr>
-        <w:t xml:space="preserve">BMJ Qual Saf</w:t>
-      </w:r>
-      <w:r>
-        <w:t xml:space="preserve">. 2016 Dec;25(12):986-992. doi: 10.1136/bmjqs-2015-004411.</w:t>
+        <w:t xml:space="preserve">Experimental and quasi-experimental designs for generalized causal inference</w:t>
+      </w:r>
+      <w:r>
+        <w:t xml:space="preserve">. Houghton, Mifflin and Company, 2002.</w:t>
       </w:r>
     </w:p>
     <w:p>
@@ -2131,7 +2211,7 @@
         </w:numPr>
       </w:pPr>
       <w:r>
-        <w:t xml:space="preserve">Des Jarlais DC, Lyles C, Crepaz N, Trend Group. Improving the reporting quality of nonrandomized evaluations of behavioral and public health interventions: the TREND statement.</w:t>
+        <w:t xml:space="preserve">Davidson KW, Silverstein M, Cheung K, Paluch RA, Epstein LH. Experimental Designs to Optimize Treatments for Individuals: Personalized N-of-1 Trials.</w:t>
       </w:r>
       <w:r>
         <w:t xml:space="preserve"> </w:t>
@@ -2141,13 +2221,133 @@
           <w:iCs/>
           <w:i/>
         </w:rPr>
+        <w:t xml:space="preserve">JAMA Pediatr</w:t>
+      </w:r>
+      <w:r>
+        <w:t xml:space="preserve">. 2021 Apr 1;175(4):404-409. doi: 10.1001/jamapediatrics.2020.5801.</w:t>
+      </w:r>
+    </w:p>
+    <w:p>
+      <w:pPr>
+        <w:numPr>
+          <w:ilvl w:val="0"/>
+          <w:numId w:val="1001"/>
+        </w:numPr>
+      </w:pPr>
+      <w:r>
+        <w:t xml:space="preserve">Reeves BC, Wells GA, Waddington H. Quasi-experimental study designs series-paper 5: a checklist for classifying studies evaluating the effects on health interventions-a taxonomy without labels.</w:t>
+      </w:r>
+      <w:r>
+        <w:t xml:space="preserve"> </w:t>
+      </w:r>
+      <w:r>
+        <w:rPr>
+          <w:iCs/>
+          <w:i/>
+        </w:rPr>
+        <w:t xml:space="preserve">J Clin Epidemiol</w:t>
+      </w:r>
+      <w:r>
+        <w:t xml:space="preserve">. 2017 Sep;89:30-42. doi: 10.1016/j.jclinepi.2017.02.016.</w:t>
+      </w:r>
+    </w:p>
+    <w:p>
+      <w:pPr>
+        <w:numPr>
+          <w:ilvl w:val="0"/>
+          <w:numId w:val="1001"/>
+        </w:numPr>
+      </w:pPr>
+      <w:r>
+        <w:t xml:space="preserve">Hategeka C, Ruton H, Karamouzian M, Lynd LD, Law MR. Use of interrupted time series methods in the evaluation of health system quality improvement interventions: a methodological systematic review.</w:t>
+      </w:r>
+      <w:r>
+        <w:t xml:space="preserve"> </w:t>
+      </w:r>
+      <w:r>
+        <w:rPr>
+          <w:iCs/>
+          <w:i/>
+        </w:rPr>
+        <w:t xml:space="preserve">BMJ Glob Health</w:t>
+      </w:r>
+      <w:r>
+        <w:t xml:space="preserve">. 2020 Oct;5(10):e003567. doi: 10.1136/bmjgh-2020-003567.</w:t>
+      </w:r>
+    </w:p>
+    <w:p>
+      <w:pPr>
+        <w:numPr>
+          <w:ilvl w:val="0"/>
+          <w:numId w:val="1001"/>
+        </w:numPr>
+      </w:pPr>
+      <w:r>
+        <w:t xml:space="preserve">Ogrinc G, Davies L, Goodman D, Batalden P, Davidoff F, Stevens D. SQUIRE 2.0 (Standards for QUality Improvement Reporting Excellence): revised publication guidelines from a detailed consensus process.</w:t>
+      </w:r>
+      <w:r>
+        <w:t xml:space="preserve"> </w:t>
+      </w:r>
+      <w:r>
+        <w:rPr>
+          <w:iCs/>
+          <w:i/>
+        </w:rPr>
+        <w:t xml:space="preserve">BMJ Qual Saf</w:t>
+      </w:r>
+      <w:r>
+        <w:t xml:space="preserve">. 2016 Dec;25(12):986-992. doi: 10.1136/bmjqs-2015-004411.</w:t>
+      </w:r>
+    </w:p>
+    <w:p>
+      <w:pPr>
+        <w:numPr>
+          <w:ilvl w:val="0"/>
+          <w:numId w:val="1001"/>
+        </w:numPr>
+      </w:pPr>
+      <w:r>
+        <w:t xml:space="preserve">Des Jarlais DC, Lyles C, Crepaz N, Trend Group. Improving the reporting quality of nonrandomized evaluations of behavioral and public health interventions: the TREND statement.</w:t>
+      </w:r>
+      <w:r>
+        <w:t xml:space="preserve"> </w:t>
+      </w:r>
+      <w:r>
+        <w:rPr>
+          <w:iCs/>
+          <w:i/>
+        </w:rPr>
         <w:t xml:space="preserve">Am J Public Health</w:t>
       </w:r>
       <w:r>
-        <w:t xml:space="preserve">. 2004;94(3):361-366. doi: 10.2105/ajph.94.3.361</w:t>
-      </w:r>
-    </w:p>
-    <w:bookmarkEnd w:id="60"/>
+        <w:t xml:space="preserve">. 2004;94(3):361-366. doi: 10.2105/ajph.94.3.361.</w:t>
+      </w:r>
+    </w:p>
+    <w:p>
+      <w:pPr>
+        <w:numPr>
+          <w:ilvl w:val="0"/>
+          <w:numId w:val="1001"/>
+        </w:numPr>
+      </w:pPr>
+      <w:r>
+        <w:t xml:space="preserve">Kudo Y, Takeuchi K, Kusama T, Kojima T, Waguri-Nagaya Y, Nagayoshi M, Kondo K, Mizuta K, Osaka K, Kojima M. Differences in prevalence of self-reported oral hypofunction between older adult patients with rheumatoid arthritis and the general older population: A cross-sectional study using propensity score matching.</w:t>
+      </w:r>
+      <w:r>
+        <w:t xml:space="preserve"> </w:t>
+      </w:r>
+      <w:r>
+        <w:rPr>
+          <w:iCs/>
+          <w:i/>
+        </w:rPr>
+        <w:t xml:space="preserve">J Oral Rehabil</w:t>
+      </w:r>
+      <w:r>
+        <w:t xml:space="preserve">. 2024 Jun;51(6):924-930. doi: 10.1111/joor.13658.</w:t>
+      </w:r>
+    </w:p>
+    <w:bookmarkEnd w:id="61"/>
     <w:sectPr/>
   </w:body>
 </w:document>

</xml_diff>